<commit_message>
Documento solicitado, carga de favorito inicial.
</commit_message>
<xml_diff>
--- a/Preguntas.docx
+++ b/Preguntas.docx
@@ -1,10 +1,10 @@
 
 <file path=word/document.xml><?xml version="1.0" encoding="utf-8"?>
-<w:document xmlns:wpc="http://schemas.microsoft.com/office/word/2010/wordprocessingCanvas" xmlns:mc="http://schemas.openxmlformats.org/markup-compatibility/2006" xmlns:o="urn:schemas-microsoft-com:office:office" xmlns:r="http://schemas.openxmlformats.org/officeDocument/2006/relationships" xmlns:m="http://schemas.openxmlformats.org/officeDocument/2006/math" xmlns:v="urn:schemas-microsoft-com:vml" xmlns:wp14="http://schemas.microsoft.com/office/word/2010/wordprocessingDrawing" xmlns:wp="http://schemas.openxmlformats.org/drawingml/2006/wordprocessingDrawing" xmlns:w10="urn:schemas-microsoft-com:office:word" xmlns:w="http://schemas.openxmlformats.org/wordprocessingml/2006/main" xmlns:w14="http://schemas.microsoft.com/office/word/2010/wordml" xmlns:w15="http://schemas.microsoft.com/office/word/2012/wordml" xmlns:wpg="http://schemas.microsoft.com/office/word/2010/wordprocessingGroup" xmlns:wpi="http://schemas.microsoft.com/office/word/2010/wordprocessingInk" xmlns:wne="http://schemas.microsoft.com/office/word/2006/wordml" xmlns:wps="http://schemas.microsoft.com/office/word/2010/wordprocessingShape" mc:Ignorable="w14 w15 wp14">
+<w:document xmlns:wpc="http://schemas.microsoft.com/office/word/2010/wordprocessingCanvas" xmlns:mo="http://schemas.microsoft.com/office/mac/office/2008/main" xmlns:mc="http://schemas.openxmlformats.org/markup-compatibility/2006" xmlns:mv="urn:schemas-microsoft-com:mac:vml" xmlns:o="urn:schemas-microsoft-com:office:office" xmlns:r="http://schemas.openxmlformats.org/officeDocument/2006/relationships" xmlns:m="http://schemas.openxmlformats.org/officeDocument/2006/math" xmlns:v="urn:schemas-microsoft-com:vml" xmlns:wp14="http://schemas.microsoft.com/office/word/2010/wordprocessingDrawing" xmlns:wp="http://schemas.openxmlformats.org/drawingml/2006/wordprocessingDrawing" xmlns:w10="urn:schemas-microsoft-com:office:word" xmlns:w="http://schemas.openxmlformats.org/wordprocessingml/2006/main" xmlns:w14="http://schemas.microsoft.com/office/word/2010/wordml" xmlns:w15="http://schemas.microsoft.com/office/word/2012/wordml" xmlns:wpg="http://schemas.microsoft.com/office/word/2010/wordprocessingGroup" xmlns:wpi="http://schemas.microsoft.com/office/word/2010/wordprocessingInk" xmlns:wne="http://schemas.microsoft.com/office/word/2006/wordml" xmlns:wps="http://schemas.microsoft.com/office/word/2010/wordprocessingShape" mc:Ignorable="w14 w15 wp14">
   <w:body>
     <w:p>
       <w:pPr>
-        <w:pStyle w:val="ListParagraph"/>
+        <w:pStyle w:val="Prrafodelista"/>
         <w:numPr>
           <w:ilvl w:val="0"/>
           <w:numId w:val="2"/>
@@ -25,25 +25,7 @@
           <w:b/>
           <w:lang w:val="es-CO"/>
         </w:rPr>
-        <w:t xml:space="preserve">Las capas de la aplicación (por ejemplo capa de persistencia, vista, de aplicación, </w:t>
-      </w:r>
-      <w:proofErr w:type="spellStart"/>
-      <w:r>
-        <w:rPr>
-          <w:rFonts w:ascii="HelveticaNeue" w:hAnsi="HelveticaNeue" w:cs="HelveticaNeue"/>
-          <w:b/>
-          <w:lang w:val="es-CO"/>
-        </w:rPr>
-        <w:t>etc</w:t>
-      </w:r>
-      <w:proofErr w:type="spellEnd"/>
-      <w:r>
-        <w:rPr>
-          <w:rFonts w:ascii="HelveticaNeue" w:hAnsi="HelveticaNeue" w:cs="HelveticaNeue"/>
-          <w:b/>
-          <w:lang w:val="es-CO"/>
-        </w:rPr>
-        <w:t>) y qué clases u objetos pertenecen a cual.</w:t>
+        <w:t>Las capas de la aplicación (por ejemplo capa de persistencia, vista, de aplicación, etc) y qué clases u objetos pertenecen a cual.</w:t>
       </w:r>
     </w:p>
     <w:p>
@@ -71,13 +53,8 @@
         <w:jc w:val="both"/>
       </w:pPr>
       <w:r>
-        <w:t xml:space="preserve">Capa de cliente: PHP, HTML5 y </w:t>
-      </w:r>
-      <w:proofErr w:type="spellStart"/>
-      <w:r>
-        <w:t>Javascript</w:t>
-      </w:r>
-      <w:proofErr w:type="spellEnd"/>
+        <w:t>Capa de cliente: PHP, HTML5 y Javascript</w:t>
+      </w:r>
     </w:p>
     <w:p>
       <w:pPr>
@@ -93,7 +70,7 @@
     </w:p>
     <w:p>
       <w:pPr>
-        <w:pStyle w:val="ListParagraph"/>
+        <w:pStyle w:val="Prrafodelista"/>
         <w:numPr>
           <w:ilvl w:val="0"/>
           <w:numId w:val="2"/>
@@ -124,7 +101,154 @@
     </w:p>
     <w:p>
       <w:pPr>
-        <w:pStyle w:val="ListParagraph"/>
+        <w:rPr>
+          <w:rFonts w:ascii="HelveticaNeue" w:hAnsi="HelveticaNeue" w:cs="HelveticaNeue"/>
+          <w:b/>
+          <w:lang w:val="es-CO"/>
+        </w:rPr>
+      </w:pPr>
+      <w:r>
+        <w:rPr>
+          <w:rFonts w:ascii="HelveticaNeue" w:hAnsi="HelveticaNeue" w:cs="HelveticaNeue"/>
+          <w:b/>
+          <w:lang w:val="es-CO"/>
+        </w:rPr>
+        <w:t>Funciones</w:t>
+      </w:r>
+    </w:p>
+    <w:p>
+      <w:pPr>
+        <w:pStyle w:val="Prrafodelista"/>
+        <w:numPr>
+          <w:ilvl w:val="0"/>
+          <w:numId w:val="4"/>
+        </w:numPr>
+        <w:rPr>
+          <w:rFonts w:ascii="HelveticaNeue" w:hAnsi="HelveticaNeue" w:cs="HelveticaNeue"/>
+          <w:b/>
+          <w:lang w:val="es-CO"/>
+        </w:rPr>
+      </w:pPr>
+      <w:r>
+        <w:rPr>
+          <w:rFonts w:ascii="HelveticaNeue" w:hAnsi="HelveticaNeue" w:cs="HelveticaNeue"/>
+          <w:b/>
+          <w:lang w:val="es-CO"/>
+        </w:rPr>
+        <w:t>Search</w:t>
+      </w:r>
+      <w:r>
+        <w:rPr>
+          <w:rFonts w:ascii="HelveticaNeue" w:hAnsi="HelveticaNeue" w:cs="HelveticaNeue"/>
+          <w:b/>
+          <w:lang w:val="es-CO"/>
+        </w:rPr>
+        <w:t xml:space="preserve">: </w:t>
+      </w:r>
+      <w:r>
+        <w:rPr>
+          <w:rFonts w:ascii="HelveticaNeue" w:hAnsi="HelveticaNeue" w:cs="HelveticaNeue"/>
+          <w:lang w:val="es-CO"/>
+        </w:rPr>
+        <w:t>Se encarga de la carga inicial de personajes, a su vez pasandole como parametro el nombre del personaje permite que se realice el filtro.</w:t>
+      </w:r>
+    </w:p>
+    <w:p>
+      <w:pPr>
+        <w:pStyle w:val="Prrafodelista"/>
+        <w:rPr>
+          <w:rFonts w:ascii="HelveticaNeue" w:hAnsi="HelveticaNeue" w:cs="HelveticaNeue"/>
+          <w:b/>
+          <w:lang w:val="es-CO"/>
+        </w:rPr>
+      </w:pPr>
+    </w:p>
+    <w:p>
+      <w:pPr>
+        <w:pStyle w:val="Prrafodelista"/>
+        <w:numPr>
+          <w:ilvl w:val="0"/>
+          <w:numId w:val="4"/>
+        </w:numPr>
+        <w:rPr>
+          <w:rFonts w:ascii="HelveticaNeue" w:hAnsi="HelveticaNeue" w:cs="HelveticaNeue"/>
+          <w:b/>
+          <w:lang w:val="es-CO"/>
+        </w:rPr>
+      </w:pPr>
+      <w:r>
+        <w:rPr>
+          <w:rFonts w:ascii="HelveticaNeue" w:hAnsi="HelveticaNeue" w:cs="HelveticaNeue"/>
+          <w:b/>
+          <w:lang w:val="es-CO"/>
+        </w:rPr>
+        <w:t>Modal</w:t>
+      </w:r>
+      <w:r>
+        <w:rPr>
+          <w:rFonts w:ascii="HelveticaNeue" w:hAnsi="HelveticaNeue" w:cs="HelveticaNeue"/>
+          <w:b/>
+          <w:lang w:val="es-CO"/>
+        </w:rPr>
+        <w:t xml:space="preserve">: </w:t>
+      </w:r>
+      <w:r>
+        <w:rPr>
+          <w:rFonts w:ascii="HelveticaNeue" w:hAnsi="HelveticaNeue" w:cs="HelveticaNeue"/>
+          <w:lang w:val="es-CO"/>
+        </w:rPr>
+        <w:t xml:space="preserve"> Permite la carga de uno de los comics del personaje asociado.</w:t>
+      </w:r>
+    </w:p>
+    <w:p>
+      <w:pPr>
+        <w:pStyle w:val="Prrafodelista"/>
+        <w:numPr>
+          <w:ilvl w:val="0"/>
+          <w:numId w:val="4"/>
+        </w:numPr>
+        <w:rPr>
+          <w:rFonts w:ascii="HelveticaNeue" w:hAnsi="HelveticaNeue" w:cs="HelveticaNeue"/>
+          <w:b/>
+          <w:lang w:val="es-CO"/>
+        </w:rPr>
+      </w:pPr>
+      <w:r>
+        <w:rPr>
+          <w:rFonts w:ascii="HelveticaNeue" w:hAnsi="HelveticaNeue" w:cs="HelveticaNeue"/>
+          <w:b/>
+          <w:lang w:val="es-CO"/>
+        </w:rPr>
+        <w:t>Favourites</w:t>
+      </w:r>
+      <w:r>
+        <w:rPr>
+          <w:rFonts w:ascii="HelveticaNeue" w:hAnsi="HelveticaNeue" w:cs="HelveticaNeue"/>
+          <w:b/>
+          <w:lang w:val="es-CO"/>
+        </w:rPr>
+        <w:t xml:space="preserve">:  </w:t>
+      </w:r>
+      <w:r>
+        <w:rPr>
+          <w:rFonts w:ascii="HelveticaNeue" w:hAnsi="HelveticaNeue" w:cs="HelveticaNeue"/>
+          <w:lang w:val="es-CO"/>
+        </w:rPr>
+        <w:t>Permite la carga del comic en la seccion de favoritos.</w:t>
+      </w:r>
+    </w:p>
+    <w:p>
+      <w:pPr>
+        <w:rPr>
+          <w:rFonts w:ascii="HelveticaNeue" w:hAnsi="HelveticaNeue" w:cs="HelveticaNeue"/>
+          <w:b/>
+          <w:lang w:val="es-CO"/>
+        </w:rPr>
+      </w:pPr>
+    </w:p>
+    <w:p>
+      <w:pPr>
+        <w:pStyle w:val="Prrafodelista"/>
         <w:numPr>
           <w:ilvl w:val="0"/>
           <w:numId w:val="2"/>
@@ -146,17 +270,16 @@
     </w:p>
     <w:p>
       <w:pPr>
-        <w:pStyle w:val="ListParagraph"/>
-        <w:rPr>
-          <w:rFonts w:ascii="HelveticaNeue" w:hAnsi="HelveticaNeue" w:cs="HelveticaNeue"/>
-          <w:b/>
-          <w:lang w:val="es-CO"/>
-        </w:rPr>
-      </w:pPr>
-    </w:p>
-    <w:p>
-      <w:pPr>
-        <w:pStyle w:val="ListParagraph"/>
+        <w:rPr>
+          <w:rFonts w:ascii="HelveticaNeue" w:hAnsi="HelveticaNeue" w:cs="HelveticaNeue"/>
+          <w:b/>
+          <w:lang w:val="es-CO"/>
+        </w:rPr>
+      </w:pPr>
+    </w:p>
+    <w:p>
+      <w:pPr>
+        <w:pStyle w:val="Prrafodelista"/>
         <w:numPr>
           <w:ilvl w:val="0"/>
           <w:numId w:val="3"/>
@@ -173,12 +296,345 @@
           <w:b/>
           <w:lang w:val="es-CO"/>
         </w:rPr>
-        <w:t>Consulta Personajes</w:t>
-      </w:r>
-    </w:p>
-    <w:p>
-      <w:pPr>
-        <w:pStyle w:val="ListParagraph"/>
+        <w:t>Carga Personajes</w:t>
+      </w:r>
+      <w:r>
+        <w:rPr>
+          <w:rFonts w:ascii="HelveticaNeue" w:hAnsi="HelveticaNeue" w:cs="HelveticaNeue"/>
+          <w:b/>
+          <w:lang w:val="es-CO"/>
+        </w:rPr>
+        <w:t xml:space="preserve">: </w:t>
+      </w:r>
+    </w:p>
+    <w:p>
+      <w:pPr>
+        <w:rPr>
+          <w:rFonts w:ascii="HelveticaNeue" w:hAnsi="HelveticaNeue" w:cs="HelveticaNeue"/>
+          <w:lang w:val="es-CO"/>
+        </w:rPr>
+      </w:pPr>
+      <w:r>
+        <w:rPr>
+          <w:rFonts w:ascii="HelveticaNeue" w:hAnsi="HelveticaNeue" w:cs="HelveticaNeue"/>
+          <w:lang w:val="es-CO"/>
+        </w:rPr>
+        <w:t>La carga inicial se realiza a traves de la funcion:</w:t>
+      </w:r>
+    </w:p>
+    <w:p>
+      <w:pPr>
+        <w:rPr>
+          <w:rFonts w:ascii="HelveticaNeue" w:hAnsi="HelveticaNeue" w:cs="HelveticaNeue"/>
+          <w:lang w:val="es-CO"/>
+        </w:rPr>
+      </w:pPr>
+      <w:r>
+        <w:rPr>
+          <w:rFonts w:ascii="HelveticaNeue" w:hAnsi="HelveticaNeue" w:cs="HelveticaNeue"/>
+          <w:noProof/>
+          <w:lang w:val="es-ES_tradnl" w:eastAsia="es-ES_tradnl"/>
+        </w:rPr>
+        <w:drawing>
+          <wp:inline distT="0" distB="0" distL="0" distR="0" wp14:anchorId="71091001" wp14:editId="03B7F61F">
+            <wp:extent cx="3441700" cy="838200"/>
+            <wp:effectExtent l="0" t="0" r="12700" b="0"/>
+            <wp:docPr id="1" name="Imagen 1"/>
+            <wp:cNvGraphicFramePr>
+              <a:graphicFrameLocks xmlns:a="http://schemas.openxmlformats.org/drawingml/2006/main" noChangeAspect="1"/>
+            </wp:cNvGraphicFramePr>
+            <a:graphic xmlns:a="http://schemas.openxmlformats.org/drawingml/2006/main">
+              <a:graphicData uri="http://schemas.openxmlformats.org/drawingml/2006/picture">
+                <pic:pic xmlns:pic="http://schemas.openxmlformats.org/drawingml/2006/picture">
+                  <pic:nvPicPr>
+                    <pic:cNvPr id="1" name="screenshot.png"/>
+                    <pic:cNvPicPr/>
+                  </pic:nvPicPr>
+                  <pic:blipFill>
+                    <a:blip r:embed="rId5">
+                      <a:extLst>
+                        <a:ext uri="{28A0092B-C50C-407E-A947-70E740481C1C}">
+                          <a14:useLocalDpi xmlns:a14="http://schemas.microsoft.com/office/drawing/2010/main" val="0"/>
+                        </a:ext>
+                      </a:extLst>
+                    </a:blip>
+                    <a:stretch>
+                      <a:fillRect/>
+                    </a:stretch>
+                  </pic:blipFill>
+                  <pic:spPr>
+                    <a:xfrm>
+                      <a:off x="0" y="0"/>
+                      <a:ext cx="3441700" cy="838200"/>
+                    </a:xfrm>
+                    <a:prstGeom prst="rect">
+                      <a:avLst/>
+                    </a:prstGeom>
+                  </pic:spPr>
+                </pic:pic>
+              </a:graphicData>
+            </a:graphic>
+          </wp:inline>
+        </w:drawing>
+      </w:r>
+    </w:p>
+    <w:p>
+      <w:pPr>
+        <w:rPr>
+          <w:rFonts w:ascii="HelveticaNeue" w:hAnsi="HelveticaNeue" w:cs="HelveticaNeue"/>
+          <w:lang w:val="es-CO"/>
+        </w:rPr>
+      </w:pPr>
+    </w:p>
+    <w:p>
+      <w:pPr>
+        <w:rPr>
+          <w:rFonts w:ascii="HelveticaNeue" w:hAnsi="HelveticaNeue" w:cs="HelveticaNeue"/>
+          <w:lang w:val="es-CO"/>
+        </w:rPr>
+      </w:pPr>
+      <w:r>
+        <w:rPr>
+          <w:rFonts w:ascii="HelveticaNeue" w:hAnsi="HelveticaNeue" w:cs="HelveticaNeue"/>
+          <w:lang w:val="es-CO"/>
+        </w:rPr>
+        <w:t>Esta a su vez entra a la funcion search en la cual se le pasa un parametro con el fin de saber si debe traer todos los personajes o uno en especifico.</w:t>
+      </w:r>
+    </w:p>
+    <w:p>
+      <w:pPr>
+        <w:rPr>
+          <w:rFonts w:ascii="HelveticaNeue" w:hAnsi="HelveticaNeue" w:cs="HelveticaNeue"/>
+          <w:lang w:val="es-CO"/>
+        </w:rPr>
+      </w:pPr>
+      <w:r>
+        <w:rPr>
+          <w:rFonts w:ascii="HelveticaNeue" w:hAnsi="HelveticaNeue" w:cs="HelveticaNeue"/>
+          <w:noProof/>
+          <w:lang w:val="es-ES_tradnl" w:eastAsia="es-ES_tradnl"/>
+        </w:rPr>
+        <w:drawing>
+          <wp:inline distT="0" distB="0" distL="0" distR="0" wp14:anchorId="4369AB33" wp14:editId="47D9963F">
+            <wp:extent cx="5612130" cy="774065"/>
+            <wp:effectExtent l="0" t="0" r="1270" b="0"/>
+            <wp:docPr id="2" name="Imagen 2"/>
+            <wp:cNvGraphicFramePr>
+              <a:graphicFrameLocks xmlns:a="http://schemas.openxmlformats.org/drawingml/2006/main" noChangeAspect="1"/>
+            </wp:cNvGraphicFramePr>
+            <a:graphic xmlns:a="http://schemas.openxmlformats.org/drawingml/2006/main">
+              <a:graphicData uri="http://schemas.openxmlformats.org/drawingml/2006/picture">
+                <pic:pic xmlns:pic="http://schemas.openxmlformats.org/drawingml/2006/picture">
+                  <pic:nvPicPr>
+                    <pic:cNvPr id="2" name="screenshot.png"/>
+                    <pic:cNvPicPr/>
+                  </pic:nvPicPr>
+                  <pic:blipFill>
+                    <a:blip r:embed="rId6">
+                      <a:extLst>
+                        <a:ext uri="{28A0092B-C50C-407E-A947-70E740481C1C}">
+                          <a14:useLocalDpi xmlns:a14="http://schemas.microsoft.com/office/drawing/2010/main" val="0"/>
+                        </a:ext>
+                      </a:extLst>
+                    </a:blip>
+                    <a:stretch>
+                      <a:fillRect/>
+                    </a:stretch>
+                  </pic:blipFill>
+                  <pic:spPr>
+                    <a:xfrm>
+                      <a:off x="0" y="0"/>
+                      <a:ext cx="5612130" cy="774065"/>
+                    </a:xfrm>
+                    <a:prstGeom prst="rect">
+                      <a:avLst/>
+                    </a:prstGeom>
+                  </pic:spPr>
+                </pic:pic>
+              </a:graphicData>
+            </a:graphic>
+          </wp:inline>
+        </w:drawing>
+      </w:r>
+    </w:p>
+    <w:p>
+      <w:pPr>
+        <w:rPr>
+          <w:rFonts w:ascii="HelveticaNeue" w:hAnsi="HelveticaNeue" w:cs="HelveticaNeue"/>
+          <w:lang w:val="es-CO"/>
+        </w:rPr>
+      </w:pPr>
+      <w:r>
+        <w:rPr>
+          <w:rFonts w:ascii="HelveticaNeue" w:hAnsi="HelveticaNeue" w:cs="HelveticaNeue"/>
+          <w:lang w:val="es-CO"/>
+        </w:rPr>
+        <w:t>dependiedo el parametro consulta la información.</w:t>
+      </w:r>
+    </w:p>
+    <w:p>
+      <w:pPr>
+        <w:rPr>
+          <w:rFonts w:ascii="HelveticaNeue" w:hAnsi="HelveticaNeue" w:cs="HelveticaNeue"/>
+          <w:lang w:val="es-CO"/>
+        </w:rPr>
+      </w:pPr>
+      <w:r>
+        <w:rPr>
+          <w:rFonts w:ascii="HelveticaNeue" w:hAnsi="HelveticaNeue" w:cs="HelveticaNeue"/>
+          <w:noProof/>
+          <w:lang w:val="es-ES_tradnl" w:eastAsia="es-ES_tradnl"/>
+        </w:rPr>
+        <w:lastRenderedPageBreak/>
+        <w:drawing>
+          <wp:inline distT="0" distB="0" distL="0" distR="0" wp14:anchorId="0165DD1C" wp14:editId="3BE03611">
+            <wp:extent cx="5612130" cy="3817620"/>
+            <wp:effectExtent l="0" t="0" r="1270" b="0"/>
+            <wp:docPr id="3" name="Imagen 3"/>
+            <wp:cNvGraphicFramePr>
+              <a:graphicFrameLocks xmlns:a="http://schemas.openxmlformats.org/drawingml/2006/main" noChangeAspect="1"/>
+            </wp:cNvGraphicFramePr>
+            <a:graphic xmlns:a="http://schemas.openxmlformats.org/drawingml/2006/main">
+              <a:graphicData uri="http://schemas.openxmlformats.org/drawingml/2006/picture">
+                <pic:pic xmlns:pic="http://schemas.openxmlformats.org/drawingml/2006/picture">
+                  <pic:nvPicPr>
+                    <pic:cNvPr id="3" name="screenshot.png"/>
+                    <pic:cNvPicPr/>
+                  </pic:nvPicPr>
+                  <pic:blipFill>
+                    <a:blip r:embed="rId7">
+                      <a:extLst>
+                        <a:ext uri="{28A0092B-C50C-407E-A947-70E740481C1C}">
+                          <a14:useLocalDpi xmlns:a14="http://schemas.microsoft.com/office/drawing/2010/main" val="0"/>
+                        </a:ext>
+                      </a:extLst>
+                    </a:blip>
+                    <a:stretch>
+                      <a:fillRect/>
+                    </a:stretch>
+                  </pic:blipFill>
+                  <pic:spPr>
+                    <a:xfrm>
+                      <a:off x="0" y="0"/>
+                      <a:ext cx="5612130" cy="3817620"/>
+                    </a:xfrm>
+                    <a:prstGeom prst="rect">
+                      <a:avLst/>
+                    </a:prstGeom>
+                  </pic:spPr>
+                </pic:pic>
+              </a:graphicData>
+            </a:graphic>
+          </wp:inline>
+        </w:drawing>
+      </w:r>
+    </w:p>
+    <w:p>
+      <w:pPr>
+        <w:rPr>
+          <w:rFonts w:ascii="HelveticaNeue" w:hAnsi="HelveticaNeue" w:cs="HelveticaNeue"/>
+          <w:lang w:val="es-CO"/>
+        </w:rPr>
+      </w:pPr>
+    </w:p>
+    <w:p>
+      <w:pPr>
+        <w:rPr>
+          <w:rFonts w:ascii="HelveticaNeue" w:hAnsi="HelveticaNeue" w:cs="HelveticaNeue"/>
+          <w:lang w:val="es-CO"/>
+        </w:rPr>
+      </w:pPr>
+      <w:r>
+        <w:rPr>
+          <w:rFonts w:ascii="HelveticaNeue" w:hAnsi="HelveticaNeue" w:cs="HelveticaNeue"/>
+          <w:lang w:val="es-CO"/>
+        </w:rPr>
+        <w:t>Si se realiza busqueda por personaje carga la informacion del personaje solicitado</w:t>
+      </w:r>
+    </w:p>
+    <w:p>
+      <w:pPr>
+        <w:rPr>
+          <w:rFonts w:ascii="HelveticaNeue" w:hAnsi="HelveticaNeue" w:cs="HelveticaNeue"/>
+          <w:lang w:val="es-CO"/>
+        </w:rPr>
+      </w:pPr>
+    </w:p>
+    <w:p>
+      <w:pPr>
+        <w:rPr>
+          <w:rFonts w:ascii="HelveticaNeue" w:hAnsi="HelveticaNeue" w:cs="HelveticaNeue"/>
+          <w:lang w:val="es-CO"/>
+        </w:rPr>
+      </w:pPr>
+      <w:r>
+        <w:rPr>
+          <w:rFonts w:ascii="HelveticaNeue" w:hAnsi="HelveticaNeue" w:cs="HelveticaNeue"/>
+          <w:noProof/>
+          <w:lang w:val="es-ES_tradnl" w:eastAsia="es-ES_tradnl"/>
+        </w:rPr>
+        <w:lastRenderedPageBreak/>
+        <w:drawing>
+          <wp:inline distT="0" distB="0" distL="0" distR="0" wp14:anchorId="2386FB2D" wp14:editId="0C5EB9DA">
+            <wp:extent cx="5612130" cy="3730625"/>
+            <wp:effectExtent l="0" t="0" r="1270" b="3175"/>
+            <wp:docPr id="4" name="Imagen 4"/>
+            <wp:cNvGraphicFramePr>
+              <a:graphicFrameLocks xmlns:a="http://schemas.openxmlformats.org/drawingml/2006/main" noChangeAspect="1"/>
+            </wp:cNvGraphicFramePr>
+            <a:graphic xmlns:a="http://schemas.openxmlformats.org/drawingml/2006/main">
+              <a:graphicData uri="http://schemas.openxmlformats.org/drawingml/2006/picture">
+                <pic:pic xmlns:pic="http://schemas.openxmlformats.org/drawingml/2006/picture">
+                  <pic:nvPicPr>
+                    <pic:cNvPr id="4" name="screenshot.png"/>
+                    <pic:cNvPicPr/>
+                  </pic:nvPicPr>
+                  <pic:blipFill>
+                    <a:blip r:embed="rId8">
+                      <a:extLst>
+                        <a:ext uri="{28A0092B-C50C-407E-A947-70E740481C1C}">
+                          <a14:useLocalDpi xmlns:a14="http://schemas.microsoft.com/office/drawing/2010/main" val="0"/>
+                        </a:ext>
+                      </a:extLst>
+                    </a:blip>
+                    <a:stretch>
+                      <a:fillRect/>
+                    </a:stretch>
+                  </pic:blipFill>
+                  <pic:spPr>
+                    <a:xfrm>
+                      <a:off x="0" y="0"/>
+                      <a:ext cx="5612130" cy="3730625"/>
+                    </a:xfrm>
+                    <a:prstGeom prst="rect">
+                      <a:avLst/>
+                    </a:prstGeom>
+                  </pic:spPr>
+                </pic:pic>
+              </a:graphicData>
+            </a:graphic>
+          </wp:inline>
+        </w:drawing>
+      </w:r>
+    </w:p>
+    <w:p>
+      <w:pPr>
+        <w:rPr>
+          <w:rFonts w:ascii="HelveticaNeue" w:hAnsi="HelveticaNeue" w:cs="HelveticaNeue"/>
+          <w:lang w:val="es-CO"/>
+        </w:rPr>
+      </w:pPr>
+      <w:r>
+        <w:rPr>
+          <w:rFonts w:ascii="HelveticaNeue" w:hAnsi="HelveticaNeue" w:cs="HelveticaNeue"/>
+          <w:lang w:val="es-CO"/>
+        </w:rPr>
+        <w:t xml:space="preserve"> al borrar el nombre del personaje y dar clic en la lupa cargara los personajes nuevamente.</w:t>
+      </w:r>
+    </w:p>
+    <w:p>
+      <w:pPr>
+        <w:pStyle w:val="Prrafodelista"/>
         <w:numPr>
           <w:ilvl w:val="0"/>
           <w:numId w:val="3"/>
@@ -195,14 +651,100 @@
           <w:b/>
           <w:lang w:val="es-CO"/>
         </w:rPr>
-        <w:t>Carga Personajes</w:t>
-      </w:r>
-      <w:bookmarkStart w:id="0" w:name="_GoBack"/>
-      <w:bookmarkEnd w:id="0"/>
-    </w:p>
-    <w:p>
-      <w:pPr>
-        <w:pStyle w:val="ListParagraph"/>
+        <w:t>Paginación</w:t>
+      </w:r>
+    </w:p>
+    <w:p>
+      <w:pPr>
+        <w:rPr>
+          <w:rFonts w:ascii="HelveticaNeue" w:hAnsi="HelveticaNeue" w:cs="HelveticaNeue"/>
+          <w:lang w:val="es-CO"/>
+        </w:rPr>
+      </w:pPr>
+      <w:r>
+        <w:rPr>
+          <w:rFonts w:ascii="HelveticaNeue" w:hAnsi="HelveticaNeue" w:cs="HelveticaNeue"/>
+          <w:lang w:val="es-CO"/>
+        </w:rPr>
+        <w:t>Se implemento para que pagine hasta la opcion de 50 resultados de la consulta.</w:t>
+      </w:r>
+    </w:p>
+    <w:p>
+      <w:pPr>
+        <w:rPr>
+          <w:rFonts w:ascii="HelveticaNeue" w:hAnsi="HelveticaNeue" w:cs="HelveticaNeue"/>
+          <w:lang w:val="es-CO"/>
+        </w:rPr>
+      </w:pPr>
+    </w:p>
+    <w:p>
+      <w:pPr>
+        <w:rPr>
+          <w:rFonts w:ascii="HelveticaNeue" w:hAnsi="HelveticaNeue" w:cs="HelveticaNeue"/>
+          <w:lang w:val="es-CO"/>
+        </w:rPr>
+      </w:pPr>
+      <w:r>
+        <w:rPr>
+          <w:rFonts w:ascii="HelveticaNeue" w:hAnsi="HelveticaNeue" w:cs="HelveticaNeue"/>
+          <w:noProof/>
+          <w:lang w:val="es-ES_tradnl" w:eastAsia="es-ES_tradnl"/>
+        </w:rPr>
+        <w:lastRenderedPageBreak/>
+        <w:drawing>
+          <wp:inline distT="0" distB="0" distL="0" distR="0" wp14:anchorId="290CA522" wp14:editId="6527C105">
+            <wp:extent cx="5612130" cy="4048125"/>
+            <wp:effectExtent l="0" t="0" r="1270" b="0"/>
+            <wp:docPr id="5" name="Imagen 5"/>
+            <wp:cNvGraphicFramePr>
+              <a:graphicFrameLocks xmlns:a="http://schemas.openxmlformats.org/drawingml/2006/main" noChangeAspect="1"/>
+            </wp:cNvGraphicFramePr>
+            <a:graphic xmlns:a="http://schemas.openxmlformats.org/drawingml/2006/main">
+              <a:graphicData uri="http://schemas.openxmlformats.org/drawingml/2006/picture">
+                <pic:pic xmlns:pic="http://schemas.openxmlformats.org/drawingml/2006/picture">
+                  <pic:nvPicPr>
+                    <pic:cNvPr id="5" name="screenshot.png"/>
+                    <pic:cNvPicPr/>
+                  </pic:nvPicPr>
+                  <pic:blipFill>
+                    <a:blip r:embed="rId9">
+                      <a:extLst>
+                        <a:ext uri="{28A0092B-C50C-407E-A947-70E740481C1C}">
+                          <a14:useLocalDpi xmlns:a14="http://schemas.microsoft.com/office/drawing/2010/main" val="0"/>
+                        </a:ext>
+                      </a:extLst>
+                    </a:blip>
+                    <a:stretch>
+                      <a:fillRect/>
+                    </a:stretch>
+                  </pic:blipFill>
+                  <pic:spPr>
+                    <a:xfrm>
+                      <a:off x="0" y="0"/>
+                      <a:ext cx="5612130" cy="4048125"/>
+                    </a:xfrm>
+                    <a:prstGeom prst="rect">
+                      <a:avLst/>
+                    </a:prstGeom>
+                  </pic:spPr>
+                </pic:pic>
+              </a:graphicData>
+            </a:graphic>
+          </wp:inline>
+        </w:drawing>
+      </w:r>
+    </w:p>
+    <w:p>
+      <w:pPr>
+        <w:rPr>
+          <w:rFonts w:ascii="HelveticaNeue" w:hAnsi="HelveticaNeue" w:cs="HelveticaNeue"/>
+          <w:lang w:val="es-CO"/>
+        </w:rPr>
+      </w:pPr>
+    </w:p>
+    <w:p>
+      <w:pPr>
+        <w:pStyle w:val="Prrafodelista"/>
         <w:numPr>
           <w:ilvl w:val="0"/>
           <w:numId w:val="3"/>
@@ -219,12 +761,188 @@
           <w:b/>
           <w:lang w:val="es-CO"/>
         </w:rPr>
-        <w:t>Carga Personaje Modal</w:t>
-      </w:r>
-    </w:p>
-    <w:p>
-      <w:pPr>
-        <w:pStyle w:val="ListParagraph"/>
+        <w:t xml:space="preserve">Carga </w:t>
+      </w:r>
+      <w:r>
+        <w:rPr>
+          <w:rFonts w:ascii="HelveticaNeue" w:hAnsi="HelveticaNeue" w:cs="HelveticaNeue"/>
+          <w:b/>
+          <w:lang w:val="es-CO"/>
+        </w:rPr>
+        <w:t>Comic</w:t>
+      </w:r>
+      <w:r>
+        <w:rPr>
+          <w:rFonts w:ascii="HelveticaNeue" w:hAnsi="HelveticaNeue" w:cs="HelveticaNeue"/>
+          <w:b/>
+          <w:lang w:val="es-CO"/>
+        </w:rPr>
+        <w:t xml:space="preserve"> Modal</w:t>
+      </w:r>
+      <w:r>
+        <w:rPr>
+          <w:rFonts w:ascii="HelveticaNeue" w:hAnsi="HelveticaNeue" w:cs="HelveticaNeue"/>
+          <w:b/>
+          <w:lang w:val="es-CO"/>
+        </w:rPr>
+        <w:t>:</w:t>
+      </w:r>
+    </w:p>
+    <w:p>
+      <w:pPr>
+        <w:rPr>
+          <w:rFonts w:ascii="HelveticaNeue" w:hAnsi="HelveticaNeue" w:cs="HelveticaNeue"/>
+          <w:lang w:val="es-CO"/>
+        </w:rPr>
+      </w:pPr>
+      <w:r>
+        <w:rPr>
+          <w:rFonts w:ascii="HelveticaNeue" w:hAnsi="HelveticaNeue" w:cs="HelveticaNeue"/>
+          <w:lang w:val="es-CO"/>
+        </w:rPr>
+        <w:t>En esta opcion se consumio la ruta:</w:t>
+      </w:r>
+    </w:p>
+    <w:p>
+      <w:pPr>
+        <w:rPr>
+          <w:rFonts w:ascii="HelveticaNeue" w:hAnsi="HelveticaNeue" w:cs="HelveticaNeue"/>
+          <w:lang w:val="es-CO"/>
+        </w:rPr>
+      </w:pPr>
+      <w:r>
+        <w:rPr>
+          <w:rFonts w:ascii="HelveticaNeue" w:hAnsi="HelveticaNeue" w:cs="HelveticaNeue"/>
+          <w:noProof/>
+          <w:lang w:val="es-ES_tradnl" w:eastAsia="es-ES_tradnl"/>
+        </w:rPr>
+        <w:drawing>
+          <wp:inline distT="0" distB="0" distL="0" distR="0" wp14:anchorId="4124DB72" wp14:editId="3E037D34">
+            <wp:extent cx="5612130" cy="133350"/>
+            <wp:effectExtent l="0" t="0" r="1270" b="0"/>
+            <wp:docPr id="6" name="Imagen 6"/>
+            <wp:cNvGraphicFramePr>
+              <a:graphicFrameLocks xmlns:a="http://schemas.openxmlformats.org/drawingml/2006/main" noChangeAspect="1"/>
+            </wp:cNvGraphicFramePr>
+            <a:graphic xmlns:a="http://schemas.openxmlformats.org/drawingml/2006/main">
+              <a:graphicData uri="http://schemas.openxmlformats.org/drawingml/2006/picture">
+                <pic:pic xmlns:pic="http://schemas.openxmlformats.org/drawingml/2006/picture">
+                  <pic:nvPicPr>
+                    <pic:cNvPr id="6" name="screenshot.png"/>
+                    <pic:cNvPicPr/>
+                  </pic:nvPicPr>
+                  <pic:blipFill>
+                    <a:blip r:embed="rId10">
+                      <a:extLst>
+                        <a:ext uri="{28A0092B-C50C-407E-A947-70E740481C1C}">
+                          <a14:useLocalDpi xmlns:a14="http://schemas.microsoft.com/office/drawing/2010/main" val="0"/>
+                        </a:ext>
+                      </a:extLst>
+                    </a:blip>
+                    <a:stretch>
+                      <a:fillRect/>
+                    </a:stretch>
+                  </pic:blipFill>
+                  <pic:spPr>
+                    <a:xfrm>
+                      <a:off x="0" y="0"/>
+                      <a:ext cx="5612130" cy="133350"/>
+                    </a:xfrm>
+                    <a:prstGeom prst="rect">
+                      <a:avLst/>
+                    </a:prstGeom>
+                  </pic:spPr>
+                </pic:pic>
+              </a:graphicData>
+            </a:graphic>
+          </wp:inline>
+        </w:drawing>
+      </w:r>
+    </w:p>
+    <w:p>
+      <w:pPr>
+        <w:rPr>
+          <w:rFonts w:ascii="HelveticaNeue" w:hAnsi="HelveticaNeue" w:cs="HelveticaNeue"/>
+          <w:lang w:val="es-CO"/>
+        </w:rPr>
+      </w:pPr>
+      <w:r>
+        <w:rPr>
+          <w:rFonts w:ascii="HelveticaNeue" w:hAnsi="HelveticaNeue" w:cs="HelveticaNeue"/>
+          <w:lang w:val="es-CO"/>
+        </w:rPr>
+        <w:t>donde se trae la informacion del primer comic que encuentra.</w:t>
+      </w:r>
+    </w:p>
+    <w:p>
+      <w:pPr>
+        <w:rPr>
+          <w:rFonts w:ascii="HelveticaNeue" w:hAnsi="HelveticaNeue" w:cs="HelveticaNeue"/>
+          <w:lang w:val="es-CO"/>
+        </w:rPr>
+      </w:pPr>
+      <w:r>
+        <w:rPr>
+          <w:rFonts w:ascii="HelveticaNeue" w:hAnsi="HelveticaNeue" w:cs="HelveticaNeue"/>
+          <w:noProof/>
+          <w:lang w:val="es-ES_tradnl" w:eastAsia="es-ES_tradnl"/>
+        </w:rPr>
+        <w:lastRenderedPageBreak/>
+        <w:drawing>
+          <wp:inline distT="0" distB="0" distL="0" distR="0" wp14:anchorId="26E71719" wp14:editId="0A6DE071">
+            <wp:extent cx="5612130" cy="5678805"/>
+            <wp:effectExtent l="0" t="0" r="1270" b="10795"/>
+            <wp:docPr id="7" name="Imagen 7"/>
+            <wp:cNvGraphicFramePr>
+              <a:graphicFrameLocks xmlns:a="http://schemas.openxmlformats.org/drawingml/2006/main" noChangeAspect="1"/>
+            </wp:cNvGraphicFramePr>
+            <a:graphic xmlns:a="http://schemas.openxmlformats.org/drawingml/2006/main">
+              <a:graphicData uri="http://schemas.openxmlformats.org/drawingml/2006/picture">
+                <pic:pic xmlns:pic="http://schemas.openxmlformats.org/drawingml/2006/picture">
+                  <pic:nvPicPr>
+                    <pic:cNvPr id="7" name="screenshot.png"/>
+                    <pic:cNvPicPr/>
+                  </pic:nvPicPr>
+                  <pic:blipFill>
+                    <a:blip r:embed="rId11">
+                      <a:extLst>
+                        <a:ext uri="{28A0092B-C50C-407E-A947-70E740481C1C}">
+                          <a14:useLocalDpi xmlns:a14="http://schemas.microsoft.com/office/drawing/2010/main" val="0"/>
+                        </a:ext>
+                      </a:extLst>
+                    </a:blip>
+                    <a:stretch>
+                      <a:fillRect/>
+                    </a:stretch>
+                  </pic:blipFill>
+                  <pic:spPr>
+                    <a:xfrm>
+                      <a:off x="0" y="0"/>
+                      <a:ext cx="5612130" cy="5678805"/>
+                    </a:xfrm>
+                    <a:prstGeom prst="rect">
+                      <a:avLst/>
+                    </a:prstGeom>
+                  </pic:spPr>
+                </pic:pic>
+              </a:graphicData>
+            </a:graphic>
+          </wp:inline>
+        </w:drawing>
+      </w:r>
+    </w:p>
+    <w:p>
+      <w:pPr>
+        <w:rPr>
+          <w:rFonts w:ascii="HelveticaNeue" w:hAnsi="HelveticaNeue" w:cs="HelveticaNeue"/>
+          <w:b/>
+          <w:lang w:val="es-CO"/>
+        </w:rPr>
+      </w:pPr>
+    </w:p>
+    <w:p>
+      <w:pPr>
+        <w:pStyle w:val="Prrafodelista"/>
         <w:numPr>
           <w:ilvl w:val="0"/>
           <w:numId w:val="3"/>
@@ -246,103 +964,73 @@
     </w:p>
     <w:p>
       <w:pPr>
-        <w:pStyle w:val="ListParagraph"/>
-        <w:numPr>
-          <w:ilvl w:val="0"/>
-          <w:numId w:val="3"/>
-        </w:numPr>
-        <w:rPr>
-          <w:rFonts w:ascii="HelveticaNeue" w:hAnsi="HelveticaNeue" w:cs="HelveticaNeue"/>
-          <w:b/>
-          <w:lang w:val="es-CO"/>
-        </w:rPr>
-      </w:pPr>
-      <w:r>
-        <w:rPr>
-          <w:rFonts w:ascii="HelveticaNeue" w:hAnsi="HelveticaNeue" w:cs="HelveticaNeue"/>
-          <w:b/>
-          <w:lang w:val="es-CO"/>
-        </w:rPr>
-        <w:t>Paginación</w:t>
-      </w:r>
-    </w:p>
-    <w:p>
-      <w:pPr>
-        <w:pStyle w:val="ListParagraph"/>
-        <w:ind w:left="1080"/>
-        <w:rPr>
-          <w:rFonts w:ascii="HelveticaNeue" w:hAnsi="HelveticaNeue" w:cs="HelveticaNeue"/>
-          <w:b/>
-          <w:lang w:val="es-CO"/>
-        </w:rPr>
-      </w:pPr>
-    </w:p>
-    <w:p>
-      <w:pPr>
-        <w:rPr>
-          <w:rFonts w:ascii="HelveticaNeue" w:hAnsi="HelveticaNeue" w:cs="HelveticaNeue"/>
-          <w:b/>
-          <w:lang w:val="es-CO"/>
-        </w:rPr>
-      </w:pPr>
-    </w:p>
-    <w:p>
-      <w:pPr>
-        <w:rPr>
-          <w:rFonts w:ascii="HelveticaNeue" w:hAnsi="HelveticaNeue" w:cs="HelveticaNeue"/>
-          <w:b/>
-          <w:lang w:val="es-CO"/>
-        </w:rPr>
-      </w:pPr>
-    </w:p>
-    <w:p>
-      <w:pPr>
-        <w:rPr>
-          <w:rFonts w:ascii="HelveticaNeue" w:hAnsi="HelveticaNeue" w:cs="HelveticaNeue"/>
-          <w:b/>
-          <w:lang w:val="es-CO"/>
-        </w:rPr>
-      </w:pPr>
-      <w:r>
-        <w:rPr>
-          <w:rFonts w:ascii="HelveticaNeue" w:hAnsi="HelveticaNeue" w:cs="HelveticaNeue"/>
-          <w:b/>
-          <w:lang w:val="es-CO"/>
-        </w:rPr>
-        <w:t xml:space="preserve">4. </w:t>
-      </w:r>
-      <w:proofErr w:type="spellStart"/>
-      <w:r>
-        <w:rPr>
-          <w:rFonts w:ascii="HelveticaNeue" w:hAnsi="HelveticaNeue" w:cs="HelveticaNeue"/>
-          <w:b/>
-          <w:lang w:val="es-CO"/>
-        </w:rPr>
-        <w:t>Code</w:t>
-      </w:r>
-      <w:proofErr w:type="spellEnd"/>
-      <w:r>
-        <w:rPr>
-          <w:rFonts w:ascii="HelveticaNeue" w:hAnsi="HelveticaNeue" w:cs="HelveticaNeue"/>
-          <w:b/>
-          <w:lang w:val="es-CO"/>
-        </w:rPr>
-        <w:t xml:space="preserve"> </w:t>
-      </w:r>
-      <w:proofErr w:type="spellStart"/>
-      <w:r>
-        <w:rPr>
-          <w:rFonts w:ascii="HelveticaNeue" w:hAnsi="HelveticaNeue" w:cs="HelveticaNeue"/>
-          <w:b/>
-          <w:lang w:val="es-CO"/>
-        </w:rPr>
-        <w:t>Refactoring</w:t>
-      </w:r>
-      <w:proofErr w:type="spellEnd"/>
-    </w:p>
-    <w:p>
-      <w:pPr>
-        <w:pStyle w:val="ListParagraph"/>
+        <w:rPr>
+          <w:rFonts w:ascii="HelveticaNeue" w:hAnsi="HelveticaNeue" w:cs="HelveticaNeue"/>
+          <w:lang w:val="es-CO"/>
+        </w:rPr>
+      </w:pPr>
+      <w:r>
+        <w:rPr>
+          <w:rFonts w:ascii="HelveticaNeue" w:hAnsi="HelveticaNeue" w:cs="HelveticaNeue"/>
+          <w:lang w:val="es-CO"/>
+        </w:rPr>
+        <w:t xml:space="preserve">Solo se implemento la carga inicial, falta la carga cuando se selecciona utilizando </w:t>
+      </w:r>
+      <w:r>
+        <w:rPr>
+          <w:rFonts w:ascii="HelveticaNeue" w:hAnsi="HelveticaNeue" w:cs="HelveticaNeue"/>
+          <w:lang w:val="es-CO"/>
+        </w:rPr>
+        <w:t>localStorage</w:t>
+      </w:r>
+      <w:r>
+        <w:rPr>
+          <w:rFonts w:ascii="HelveticaNeue" w:hAnsi="HelveticaNeue" w:cs="HelveticaNeue"/>
+          <w:lang w:val="es-CO"/>
+        </w:rPr>
+        <w:t>.</w:t>
+      </w:r>
+      <w:bookmarkStart w:id="0" w:name="_GoBack"/>
+      <w:bookmarkEnd w:id="0"/>
+    </w:p>
+    <w:p>
+      <w:pPr>
+        <w:rPr>
+          <w:rFonts w:ascii="HelveticaNeue" w:hAnsi="HelveticaNeue" w:cs="HelveticaNeue"/>
+          <w:b/>
+          <w:lang w:val="es-CO"/>
+        </w:rPr>
+      </w:pPr>
+    </w:p>
+    <w:p>
+      <w:pPr>
+        <w:rPr>
+          <w:rFonts w:ascii="HelveticaNeue" w:hAnsi="HelveticaNeue" w:cs="HelveticaNeue"/>
+          <w:b/>
+          <w:lang w:val="es-CO"/>
+        </w:rPr>
+      </w:pPr>
+    </w:p>
+    <w:p>
+      <w:pPr>
+        <w:rPr>
+          <w:rFonts w:ascii="HelveticaNeue" w:hAnsi="HelveticaNeue" w:cs="HelveticaNeue"/>
+          <w:b/>
+          <w:lang w:val="es-CO"/>
+        </w:rPr>
+      </w:pPr>
+      <w:r>
+        <w:rPr>
+          <w:rFonts w:ascii="HelveticaNeue" w:hAnsi="HelveticaNeue" w:cs="HelveticaNeue"/>
+          <w:b/>
+          <w:lang w:val="es-CO"/>
+        </w:rPr>
+        <w:t>4. Code Refactoring</w:t>
+      </w:r>
+    </w:p>
+    <w:p>
+      <w:pPr>
+        <w:pStyle w:val="Prrafodelista"/>
         <w:numPr>
           <w:ilvl w:val="0"/>
           <w:numId w:val="1"/>
@@ -364,7 +1052,7 @@
     </w:p>
     <w:p>
       <w:pPr>
-        <w:pStyle w:val="ListParagraph"/>
+        <w:pStyle w:val="Prrafodelista"/>
         <w:jc w:val="both"/>
       </w:pPr>
       <w:r>
@@ -373,26 +1061,27 @@
     </w:p>
     <w:p>
       <w:pPr>
-        <w:pStyle w:val="ListParagraph"/>
+        <w:pStyle w:val="Prrafodelista"/>
         <w:jc w:val="both"/>
       </w:pPr>
       <w:r>
+        <w:lastRenderedPageBreak/>
         <w:t>-  sobre carga de métodos</w:t>
       </w:r>
     </w:p>
     <w:p>
       <w:pPr>
-        <w:pStyle w:val="ListParagraph"/>
-        <w:rPr>
-          <w:rFonts w:ascii="HelveticaNeue" w:hAnsi="HelveticaNeue" w:cs="HelveticaNeue"/>
-          <w:b/>
-          <w:lang w:val="es-CO"/>
-        </w:rPr>
-      </w:pPr>
-    </w:p>
-    <w:p>
-      <w:pPr>
-        <w:pStyle w:val="ListParagraph"/>
+        <w:pStyle w:val="Prrafodelista"/>
+        <w:rPr>
+          <w:rFonts w:ascii="HelveticaNeue" w:hAnsi="HelveticaNeue" w:cs="HelveticaNeue"/>
+          <w:b/>
+          <w:lang w:val="es-CO"/>
+        </w:rPr>
+      </w:pPr>
+    </w:p>
+    <w:p>
+      <w:pPr>
+        <w:pStyle w:val="Prrafodelista"/>
         <w:numPr>
           <w:ilvl w:val="0"/>
           <w:numId w:val="1"/>
@@ -414,7 +1103,7 @@
     </w:p>
     <w:p>
       <w:pPr>
-        <w:pStyle w:val="ListParagraph"/>
+        <w:pStyle w:val="Prrafodelista"/>
         <w:jc w:val="both"/>
       </w:pPr>
       <w:r>
@@ -423,7 +1112,7 @@
     </w:p>
     <w:p>
       <w:pPr>
-        <w:pStyle w:val="ListParagraph"/>
+        <w:pStyle w:val="Prrafodelista"/>
         <w:jc w:val="both"/>
       </w:pPr>
       <w:r>
@@ -432,7 +1121,7 @@
     </w:p>
     <w:p>
       <w:pPr>
-        <w:pStyle w:val="ListParagraph"/>
+        <w:pStyle w:val="Prrafodelista"/>
         <w:jc w:val="both"/>
       </w:pPr>
       <w:r>
@@ -441,7 +1130,7 @@
     </w:p>
     <w:p>
       <w:pPr>
-        <w:pStyle w:val="ListParagraph"/>
+        <w:pStyle w:val="Prrafodelista"/>
         <w:rPr>
           <w:rFonts w:ascii="HelveticaNeue" w:hAnsi="HelveticaNeue" w:cs="HelveticaNeue"/>
           <w:b/>
@@ -484,43 +1173,7 @@
           <w:b/>
           <w:lang w:val="es-CO"/>
         </w:rPr>
-        <w:t xml:space="preserve">1. ¿En qué consiste el principio de responsabilidad </w:t>
-      </w:r>
-      <w:proofErr w:type="gramStart"/>
-      <w:r>
-        <w:rPr>
-          <w:rFonts w:ascii="HelveticaNeue" w:hAnsi="HelveticaNeue" w:cs="HelveticaNeue"/>
-          <w:b/>
-          <w:lang w:val="es-CO"/>
-        </w:rPr>
-        <w:t>única ?</w:t>
-      </w:r>
-      <w:proofErr w:type="gramEnd"/>
-      <w:r>
-        <w:rPr>
-          <w:rFonts w:ascii="HelveticaNeue" w:hAnsi="HelveticaNeue" w:cs="HelveticaNeue"/>
-          <w:b/>
-          <w:lang w:val="es-CO"/>
-        </w:rPr>
-        <w:t xml:space="preserve"> ¿</w:t>
-      </w:r>
-      <w:proofErr w:type="spellStart"/>
-      <w:r>
-        <w:rPr>
-          <w:rFonts w:ascii="HelveticaNeue" w:hAnsi="HelveticaNeue" w:cs="HelveticaNeue"/>
-          <w:b/>
-          <w:lang w:val="es-CO"/>
-        </w:rPr>
-        <w:t>Cual</w:t>
-      </w:r>
-      <w:proofErr w:type="spellEnd"/>
-      <w:r>
-        <w:rPr>
-          <w:rFonts w:ascii="HelveticaNeue" w:hAnsi="HelveticaNeue" w:cs="HelveticaNeue"/>
-          <w:b/>
-          <w:lang w:val="es-CO"/>
-        </w:rPr>
-        <w:t xml:space="preserve"> es su propósito?</w:t>
+        <w:t>1. ¿En qué consiste el principio de responsabilidad única ? ¿Cual es su propósito?</w:t>
       </w:r>
     </w:p>
     <w:p>
@@ -566,15 +1219,7 @@
         <w:jc w:val="both"/>
       </w:pPr>
       <w:r>
-        <w:t xml:space="preserve">- Identación, comentarios indicando la funcionalidad de cada clase, en procesos colocar un try y catch con el fin de encontrar excepciones más fácilmente, nombre de las variables con </w:t>
-      </w:r>
-      <w:proofErr w:type="spellStart"/>
-      <w:r>
-        <w:t>camellcase</w:t>
-      </w:r>
-      <w:proofErr w:type="spellEnd"/>
-      <w:r>
-        <w:t xml:space="preserve">, herencia de clases. </w:t>
+        <w:t xml:space="preserve">- Identación, comentarios indicando la funcionalidad de cada clase, en procesos colocar un try y catch con el fin de encontrar excepciones más fácilmente, nombre de las variables con camellcase, herencia de clases. </w:t>
       </w:r>
     </w:p>
     <w:p>
@@ -597,8 +1242,8 @@
 </file>
 
 <file path=word/numbering.xml><?xml version="1.0" encoding="utf-8"?>
-<w:numbering xmlns:wpc="http://schemas.microsoft.com/office/word/2010/wordprocessingCanvas" xmlns:mc="http://schemas.openxmlformats.org/markup-compatibility/2006" xmlns:o="urn:schemas-microsoft-com:office:office" xmlns:r="http://schemas.openxmlformats.org/officeDocument/2006/relationships" xmlns:m="http://schemas.openxmlformats.org/officeDocument/2006/math" xmlns:v="urn:schemas-microsoft-com:vml" xmlns:wp14="http://schemas.microsoft.com/office/word/2010/wordprocessingDrawing" xmlns:wp="http://schemas.openxmlformats.org/drawingml/2006/wordprocessingDrawing" xmlns:w10="urn:schemas-microsoft-com:office:word" xmlns:w="http://schemas.openxmlformats.org/wordprocessingml/2006/main" xmlns:w14="http://schemas.microsoft.com/office/word/2010/wordml" xmlns:w15="http://schemas.microsoft.com/office/word/2012/wordml" xmlns:wpg="http://schemas.microsoft.com/office/word/2010/wordprocessingGroup" xmlns:wpi="http://schemas.microsoft.com/office/word/2010/wordprocessingInk" xmlns:wne="http://schemas.microsoft.com/office/word/2006/wordml" xmlns:wps="http://schemas.microsoft.com/office/word/2010/wordprocessingShape" mc:Ignorable="w14 w15 wp14">
-  <w:abstractNum w:abstractNumId="0" w15:restartNumberingAfterBreak="0">
+<w:numbering xmlns:wpc="http://schemas.microsoft.com/office/word/2010/wordprocessingCanvas" xmlns:mo="http://schemas.microsoft.com/office/mac/office/2008/main" xmlns:mc="http://schemas.openxmlformats.org/markup-compatibility/2006" xmlns:mv="urn:schemas-microsoft-com:mac:vml" xmlns:o="urn:schemas-microsoft-com:office:office" xmlns:r="http://schemas.openxmlformats.org/officeDocument/2006/relationships" xmlns:m="http://schemas.openxmlformats.org/officeDocument/2006/math" xmlns:v="urn:schemas-microsoft-com:vml" xmlns:wp14="http://schemas.microsoft.com/office/word/2010/wordprocessingDrawing" xmlns:wp="http://schemas.openxmlformats.org/drawingml/2006/wordprocessingDrawing" xmlns:w10="urn:schemas-microsoft-com:office:word" xmlns:w="http://schemas.openxmlformats.org/wordprocessingml/2006/main" xmlns:w14="http://schemas.microsoft.com/office/word/2010/wordml" xmlns:w15="http://schemas.microsoft.com/office/word/2012/wordml" xmlns:wpg="http://schemas.microsoft.com/office/word/2010/wordprocessingGroup" xmlns:wpi="http://schemas.microsoft.com/office/word/2010/wordprocessingInk" xmlns:wne="http://schemas.microsoft.com/office/word/2006/wordml" xmlns:wps="http://schemas.microsoft.com/office/word/2010/wordprocessingShape" mc:Ignorable="w14 w15 wp14">
+  <w:abstractNum w:abstractNumId="0">
     <w:nsid w:val="001D17F8"/>
     <w:multiLevelType w:val="hybridMultilevel"/>
     <w:tmpl w:val="5C106490"/>
@@ -711,7 +1356,7 @@
       </w:rPr>
     </w:lvl>
   </w:abstractNum>
-  <w:abstractNum w:abstractNumId="1" w15:restartNumberingAfterBreak="0">
+  <w:abstractNum w:abstractNumId="1">
     <w:nsid w:val="00D3543D"/>
     <w:multiLevelType w:val="hybridMultilevel"/>
     <w:tmpl w:val="D910E92A"/>
@@ -824,7 +1469,119 @@
       </w:rPr>
     </w:lvl>
   </w:abstractNum>
-  <w:abstractNum w:abstractNumId="2" w15:restartNumberingAfterBreak="0">
+  <w:abstractNum w:abstractNumId="2">
+    <w:nsid w:val="10B22D21"/>
+    <w:multiLevelType w:val="hybridMultilevel"/>
+    <w:tmpl w:val="5BB0D564"/>
+    <w:lvl w:ilvl="0" w:tplc="3EC0C190">
+      <w:numFmt w:val="bullet"/>
+      <w:lvlText w:val=""/>
+      <w:lvlJc w:val="left"/>
+      <w:pPr>
+        <w:ind w:left="720" w:hanging="360"/>
+      </w:pPr>
+      <w:rPr>
+        <w:rFonts w:ascii="Symbol" w:eastAsiaTheme="minorHAnsi" w:hAnsi="Symbol" w:cs="HelveticaNeue" w:hint="default"/>
+      </w:rPr>
+    </w:lvl>
+    <w:lvl w:ilvl="1" w:tplc="040A0003" w:tentative="1">
+      <w:start w:val="1"/>
+      <w:numFmt w:val="bullet"/>
+      <w:lvlText w:val="o"/>
+      <w:lvlJc w:val="left"/>
+      <w:pPr>
+        <w:ind w:left="1440" w:hanging="360"/>
+      </w:pPr>
+      <w:rPr>
+        <w:rFonts w:ascii="Courier New" w:hAnsi="Courier New" w:cs="Courier New" w:hint="default"/>
+      </w:rPr>
+    </w:lvl>
+    <w:lvl w:ilvl="2" w:tplc="040A0005" w:tentative="1">
+      <w:start w:val="1"/>
+      <w:numFmt w:val="bullet"/>
+      <w:lvlText w:val=""/>
+      <w:lvlJc w:val="left"/>
+      <w:pPr>
+        <w:ind w:left="2160" w:hanging="360"/>
+      </w:pPr>
+      <w:rPr>
+        <w:rFonts w:ascii="Wingdings" w:hAnsi="Wingdings" w:hint="default"/>
+      </w:rPr>
+    </w:lvl>
+    <w:lvl w:ilvl="3" w:tplc="040A0001" w:tentative="1">
+      <w:start w:val="1"/>
+      <w:numFmt w:val="bullet"/>
+      <w:lvlText w:val=""/>
+      <w:lvlJc w:val="left"/>
+      <w:pPr>
+        <w:ind w:left="2880" w:hanging="360"/>
+      </w:pPr>
+      <w:rPr>
+        <w:rFonts w:ascii="Symbol" w:hAnsi="Symbol" w:hint="default"/>
+      </w:rPr>
+    </w:lvl>
+    <w:lvl w:ilvl="4" w:tplc="040A0003" w:tentative="1">
+      <w:start w:val="1"/>
+      <w:numFmt w:val="bullet"/>
+      <w:lvlText w:val="o"/>
+      <w:lvlJc w:val="left"/>
+      <w:pPr>
+        <w:ind w:left="3600" w:hanging="360"/>
+      </w:pPr>
+      <w:rPr>
+        <w:rFonts w:ascii="Courier New" w:hAnsi="Courier New" w:cs="Courier New" w:hint="default"/>
+      </w:rPr>
+    </w:lvl>
+    <w:lvl w:ilvl="5" w:tplc="040A0005" w:tentative="1">
+      <w:start w:val="1"/>
+      <w:numFmt w:val="bullet"/>
+      <w:lvlText w:val=""/>
+      <w:lvlJc w:val="left"/>
+      <w:pPr>
+        <w:ind w:left="4320" w:hanging="360"/>
+      </w:pPr>
+      <w:rPr>
+        <w:rFonts w:ascii="Wingdings" w:hAnsi="Wingdings" w:hint="default"/>
+      </w:rPr>
+    </w:lvl>
+    <w:lvl w:ilvl="6" w:tplc="040A0001" w:tentative="1">
+      <w:start w:val="1"/>
+      <w:numFmt w:val="bullet"/>
+      <w:lvlText w:val=""/>
+      <w:lvlJc w:val="left"/>
+      <w:pPr>
+        <w:ind w:left="5040" w:hanging="360"/>
+      </w:pPr>
+      <w:rPr>
+        <w:rFonts w:ascii="Symbol" w:hAnsi="Symbol" w:hint="default"/>
+      </w:rPr>
+    </w:lvl>
+    <w:lvl w:ilvl="7" w:tplc="040A0003" w:tentative="1">
+      <w:start w:val="1"/>
+      <w:numFmt w:val="bullet"/>
+      <w:lvlText w:val="o"/>
+      <w:lvlJc w:val="left"/>
+      <w:pPr>
+        <w:ind w:left="5760" w:hanging="360"/>
+      </w:pPr>
+      <w:rPr>
+        <w:rFonts w:ascii="Courier New" w:hAnsi="Courier New" w:cs="Courier New" w:hint="default"/>
+      </w:rPr>
+    </w:lvl>
+    <w:lvl w:ilvl="8" w:tplc="040A0005" w:tentative="1">
+      <w:start w:val="1"/>
+      <w:numFmt w:val="bullet"/>
+      <w:lvlText w:val=""/>
+      <w:lvlJc w:val="left"/>
+      <w:pPr>
+        <w:ind w:left="6480" w:hanging="360"/>
+      </w:pPr>
+      <w:rPr>
+        <w:rFonts w:ascii="Wingdings" w:hAnsi="Wingdings" w:hint="default"/>
+      </w:rPr>
+    </w:lvl>
+  </w:abstractNum>
+  <w:abstractNum w:abstractNumId="3">
     <w:nsid w:val="3A0E6DA9"/>
     <w:multiLevelType w:val="hybridMultilevel"/>
     <w:tmpl w:val="794E436A"/>
@@ -917,10 +1674,13 @@
     <w:abstractNumId w:val="1"/>
   </w:num>
   <w:num w:numId="2">
-    <w:abstractNumId w:val="2"/>
+    <w:abstractNumId w:val="3"/>
   </w:num>
   <w:num w:numId="3">
     <w:abstractNumId w:val="0"/>
+  </w:num>
+  <w:num w:numId="4">
+    <w:abstractNumId w:val="2"/>
   </w:num>
 </w:numbering>
 </file>
@@ -942,7 +1702,7 @@
       </w:pPr>
     </w:pPrDefault>
   </w:docDefaults>
-  <w:latentStyles w:defLockedState="0" w:defUIPriority="99" w:defSemiHidden="0" w:defUnhideWhenUsed="0" w:defQFormat="0" w:count="371">
+  <w:latentStyles w:defLockedState="0" w:defUIPriority="99" w:defSemiHidden="0" w:defUnhideWhenUsed="0" w:defQFormat="0" w:count="381">
     <w:lsdException w:name="Normal" w:uiPriority="0" w:qFormat="1"/>
     <w:lsdException w:name="heading 1" w:uiPriority="9" w:qFormat="1"/>
     <w:lsdException w:name="heading 2" w:semiHidden="1" w:uiPriority="9" w:unhideWhenUsed="1" w:qFormat="1"/>
@@ -1048,7 +1808,6 @@
     <w:lsdException w:name="HTML Sample" w:semiHidden="1" w:unhideWhenUsed="1"/>
     <w:lsdException w:name="HTML Typewriter" w:semiHidden="1" w:unhideWhenUsed="1"/>
     <w:lsdException w:name="HTML Variable" w:semiHidden="1" w:unhideWhenUsed="1"/>
-    <w:lsdException w:name="Normal Table" w:semiHidden="1" w:unhideWhenUsed="1"/>
     <w:lsdException w:name="annotation subject" w:semiHidden="1" w:unhideWhenUsed="1"/>
     <w:lsdException w:name="No List" w:semiHidden="1" w:unhideWhenUsed="1"/>
     <w:lsdException w:name="Outline List 1" w:semiHidden="1" w:unhideWhenUsed="1"/>
@@ -1095,10 +1854,8 @@
     <w:lsdException w:name="Table Subtle 2" w:semiHidden="1" w:unhideWhenUsed="1"/>
     <w:lsdException w:name="Table Web 1" w:semiHidden="1" w:unhideWhenUsed="1"/>
     <w:lsdException w:name="Table Web 2" w:semiHidden="1" w:unhideWhenUsed="1"/>
-    <w:lsdException w:name="Table Web 3" w:semiHidden="1" w:unhideWhenUsed="1"/>
     <w:lsdException w:name="Balloon Text" w:semiHidden="1" w:unhideWhenUsed="1"/>
     <w:lsdException w:name="Table Grid" w:uiPriority="39"/>
-    <w:lsdException w:name="Table Theme" w:semiHidden="1" w:unhideWhenUsed="1"/>
     <w:lsdException w:name="Placeholder Text" w:semiHidden="1"/>
     <w:lsdException w:name="No Spacing" w:uiPriority="1" w:qFormat="1"/>
     <w:lsdException w:name="Light Shading" w:uiPriority="60"/>
@@ -1314,6 +2071,7 @@
     <w:lsdException w:name="List Table 5 Dark Accent 6" w:uiPriority="50"/>
     <w:lsdException w:name="List Table 6 Colorful Accent 6" w:uiPriority="51"/>
     <w:lsdException w:name="List Table 7 Colorful Accent 6" w:uiPriority="52"/>
+    <w:lsdException w:name="Mention" w:semiHidden="1" w:unhideWhenUsed="1"/>
   </w:latentStyles>
   <w:style w:type="paragraph" w:default="1" w:styleId="Normal">
     <w:name w:val="Normal"/>
@@ -1322,13 +2080,13 @@
       <w:lang w:val="es-SV"/>
     </w:rPr>
   </w:style>
-  <w:style w:type="character" w:default="1" w:styleId="DefaultParagraphFont">
+  <w:style w:type="character" w:default="1" w:styleId="Fuentedeprrafopredeter">
     <w:name w:val="Default Paragraph Font"/>
     <w:uiPriority w:val="1"/>
     <w:semiHidden/>
     <w:unhideWhenUsed/>
   </w:style>
-  <w:style w:type="table" w:default="1" w:styleId="TableNormal">
+  <w:style w:type="table" w:default="1" w:styleId="Tablanormal">
     <w:name w:val="Normal Table"/>
     <w:uiPriority w:val="99"/>
     <w:semiHidden/>
@@ -1343,13 +2101,13 @@
       </w:tblCellMar>
     </w:tblPr>
   </w:style>
-  <w:style w:type="numbering" w:default="1" w:styleId="NoList">
+  <w:style w:type="numbering" w:default="1" w:styleId="Sinlista">
     <w:name w:val="No List"/>
     <w:uiPriority w:val="99"/>
     <w:semiHidden/>
     <w:unhideWhenUsed/>
   </w:style>
-  <w:style w:type="paragraph" w:styleId="ListParagraph">
+  <w:style w:type="paragraph" w:styleId="Prrafodelista">
     <w:name w:val="List Paragraph"/>
     <w:basedOn w:val="Normal"/>
     <w:uiPriority w:val="34"/>

</xml_diff>

<commit_message>
Implementacion del localstorage, esta pendiente validacion para que no se repita y traer los casos a lazar.
</commit_message>
<xml_diff>
--- a/Preguntas.docx
+++ b/Preguntas.docx
@@ -1,10 +1,10 @@
 
 <file path=word/document.xml><?xml version="1.0" encoding="utf-8"?>
-<w:document xmlns:wpc="http://schemas.microsoft.com/office/word/2010/wordprocessingCanvas" xmlns:mo="http://schemas.microsoft.com/office/mac/office/2008/main" xmlns:mc="http://schemas.openxmlformats.org/markup-compatibility/2006" xmlns:mv="urn:schemas-microsoft-com:mac:vml" xmlns:o="urn:schemas-microsoft-com:office:office" xmlns:r="http://schemas.openxmlformats.org/officeDocument/2006/relationships" xmlns:m="http://schemas.openxmlformats.org/officeDocument/2006/math" xmlns:v="urn:schemas-microsoft-com:vml" xmlns:wp14="http://schemas.microsoft.com/office/word/2010/wordprocessingDrawing" xmlns:wp="http://schemas.openxmlformats.org/drawingml/2006/wordprocessingDrawing" xmlns:w10="urn:schemas-microsoft-com:office:word" xmlns:w="http://schemas.openxmlformats.org/wordprocessingml/2006/main" xmlns:w14="http://schemas.microsoft.com/office/word/2010/wordml" xmlns:w15="http://schemas.microsoft.com/office/word/2012/wordml" xmlns:wpg="http://schemas.microsoft.com/office/word/2010/wordprocessingGroup" xmlns:wpi="http://schemas.microsoft.com/office/word/2010/wordprocessingInk" xmlns:wne="http://schemas.microsoft.com/office/word/2006/wordml" xmlns:wps="http://schemas.microsoft.com/office/word/2010/wordprocessingShape" mc:Ignorable="w14 w15 wp14">
+<w:document xmlns:wpc="http://schemas.microsoft.com/office/word/2010/wordprocessingCanvas" xmlns:mc="http://schemas.openxmlformats.org/markup-compatibility/2006" xmlns:o="urn:schemas-microsoft-com:office:office" xmlns:r="http://schemas.openxmlformats.org/officeDocument/2006/relationships" xmlns:m="http://schemas.openxmlformats.org/officeDocument/2006/math" xmlns:v="urn:schemas-microsoft-com:vml" xmlns:wp14="http://schemas.microsoft.com/office/word/2010/wordprocessingDrawing" xmlns:wp="http://schemas.openxmlformats.org/drawingml/2006/wordprocessingDrawing" xmlns:w10="urn:schemas-microsoft-com:office:word" xmlns:w="http://schemas.openxmlformats.org/wordprocessingml/2006/main" xmlns:w14="http://schemas.microsoft.com/office/word/2010/wordml" xmlns:w15="http://schemas.microsoft.com/office/word/2012/wordml" xmlns:wpg="http://schemas.microsoft.com/office/word/2010/wordprocessingGroup" xmlns:wpi="http://schemas.microsoft.com/office/word/2010/wordprocessingInk" xmlns:wne="http://schemas.microsoft.com/office/word/2006/wordml" xmlns:wps="http://schemas.microsoft.com/office/word/2010/wordprocessingShape" mc:Ignorable="w14 w15 wp14">
   <w:body>
     <w:p>
       <w:pPr>
-        <w:pStyle w:val="Prrafodelista"/>
+        <w:pStyle w:val="ListParagraph"/>
         <w:numPr>
           <w:ilvl w:val="0"/>
           <w:numId w:val="2"/>
@@ -25,7 +25,25 @@
           <w:b/>
           <w:lang w:val="es-CO"/>
         </w:rPr>
-        <w:t>Las capas de la aplicación (por ejemplo capa de persistencia, vista, de aplicación, etc) y qué clases u objetos pertenecen a cual.</w:t>
+        <w:t xml:space="preserve">Las capas de la aplicación (por ejemplo capa de persistencia, vista, de aplicación, </w:t>
+      </w:r>
+      <w:proofErr w:type="spellStart"/>
+      <w:r>
+        <w:rPr>
+          <w:rFonts w:ascii="HelveticaNeue" w:hAnsi="HelveticaNeue" w:cs="HelveticaNeue"/>
+          <w:b/>
+          <w:lang w:val="es-CO"/>
+        </w:rPr>
+        <w:t>etc</w:t>
+      </w:r>
+      <w:proofErr w:type="spellEnd"/>
+      <w:r>
+        <w:rPr>
+          <w:rFonts w:ascii="HelveticaNeue" w:hAnsi="HelveticaNeue" w:cs="HelveticaNeue"/>
+          <w:b/>
+          <w:lang w:val="es-CO"/>
+        </w:rPr>
+        <w:t>) y qué clases u objetos pertenecen a cual.</w:t>
       </w:r>
     </w:p>
     <w:p>
@@ -53,8 +71,13 @@
         <w:jc w:val="both"/>
       </w:pPr>
       <w:r>
-        <w:t>Capa de cliente: PHP, HTML5 y Javascript</w:t>
-      </w:r>
+        <w:t xml:space="preserve">Capa de cliente: PHP, HTML5 y </w:t>
+      </w:r>
+      <w:proofErr w:type="spellStart"/>
+      <w:r>
+        <w:t>Javascript</w:t>
+      </w:r>
+      <w:proofErr w:type="spellEnd"/>
     </w:p>
     <w:p>
       <w:pPr>
@@ -70,7 +93,7 @@
     </w:p>
     <w:p>
       <w:pPr>
-        <w:pStyle w:val="Prrafodelista"/>
+        <w:pStyle w:val="ListParagraph"/>
         <w:numPr>
           <w:ilvl w:val="0"/>
           <w:numId w:val="2"/>
@@ -118,7 +141,7 @@
     </w:p>
     <w:p>
       <w:pPr>
-        <w:pStyle w:val="Prrafodelista"/>
+        <w:pStyle w:val="ListParagraph"/>
         <w:numPr>
           <w:ilvl w:val="0"/>
           <w:numId w:val="4"/>
@@ -129,6 +152,7 @@
           <w:lang w:val="es-CO"/>
         </w:rPr>
       </w:pPr>
+      <w:proofErr w:type="spellStart"/>
       <w:r>
         <w:rPr>
           <w:rFonts w:ascii="HelveticaNeue" w:hAnsi="HelveticaNeue" w:cs="HelveticaNeue"/>
@@ -137,6 +161,7 @@
         </w:rPr>
         <w:t>Search</w:t>
       </w:r>
+      <w:proofErr w:type="spellEnd"/>
       <w:r>
         <w:rPr>
           <w:rFonts w:ascii="HelveticaNeue" w:hAnsi="HelveticaNeue" w:cs="HelveticaNeue"/>
@@ -150,22 +175,54 @@
           <w:rFonts w:ascii="HelveticaNeue" w:hAnsi="HelveticaNeue" w:cs="HelveticaNeue"/>
           <w:lang w:val="es-CO"/>
         </w:rPr>
-        <w:t>Se encarga de la carga inicial de personajes, a su vez pasandole como parametro el nombre del personaje permite que se realice el filtro.</w:t>
-      </w:r>
-    </w:p>
-    <w:p>
-      <w:pPr>
-        <w:pStyle w:val="Prrafodelista"/>
-        <w:rPr>
-          <w:rFonts w:ascii="HelveticaNeue" w:hAnsi="HelveticaNeue" w:cs="HelveticaNeue"/>
-          <w:b/>
-          <w:lang w:val="es-CO"/>
-        </w:rPr>
-      </w:pPr>
-    </w:p>
-    <w:p>
-      <w:pPr>
-        <w:pStyle w:val="Prrafodelista"/>
+        <w:t xml:space="preserve">Se encarga de la carga inicial de personajes, a su vez </w:t>
+      </w:r>
+      <w:proofErr w:type="spellStart"/>
+      <w:r>
+        <w:rPr>
+          <w:rFonts w:ascii="HelveticaNeue" w:hAnsi="HelveticaNeue" w:cs="HelveticaNeue"/>
+          <w:lang w:val="es-CO"/>
+        </w:rPr>
+        <w:t>pasandole</w:t>
+      </w:r>
+      <w:proofErr w:type="spellEnd"/>
+      <w:r>
+        <w:rPr>
+          <w:rFonts w:ascii="HelveticaNeue" w:hAnsi="HelveticaNeue" w:cs="HelveticaNeue"/>
+          <w:lang w:val="es-CO"/>
+        </w:rPr>
+        <w:t xml:space="preserve"> como </w:t>
+      </w:r>
+      <w:proofErr w:type="spellStart"/>
+      <w:r>
+        <w:rPr>
+          <w:rFonts w:ascii="HelveticaNeue" w:hAnsi="HelveticaNeue" w:cs="HelveticaNeue"/>
+          <w:lang w:val="es-CO"/>
+        </w:rPr>
+        <w:t>parametro</w:t>
+      </w:r>
+      <w:proofErr w:type="spellEnd"/>
+      <w:r>
+        <w:rPr>
+          <w:rFonts w:ascii="HelveticaNeue" w:hAnsi="HelveticaNeue" w:cs="HelveticaNeue"/>
+          <w:lang w:val="es-CO"/>
+        </w:rPr>
+        <w:t xml:space="preserve"> el nombre del personaje permite que se realice el filtro.</w:t>
+      </w:r>
+    </w:p>
+    <w:p>
+      <w:pPr>
+        <w:pStyle w:val="ListParagraph"/>
+        <w:rPr>
+          <w:rFonts w:ascii="HelveticaNeue" w:hAnsi="HelveticaNeue" w:cs="HelveticaNeue"/>
+          <w:b/>
+          <w:lang w:val="es-CO"/>
+        </w:rPr>
+      </w:pPr>
+    </w:p>
+    <w:p>
+      <w:pPr>
+        <w:pStyle w:val="ListParagraph"/>
         <w:numPr>
           <w:ilvl w:val="0"/>
           <w:numId w:val="4"/>
@@ -184,6 +241,7 @@
         </w:rPr>
         <w:t>Modal</w:t>
       </w:r>
+      <w:proofErr w:type="gramStart"/>
       <w:r>
         <w:rPr>
           <w:rFonts w:ascii="HelveticaNeue" w:hAnsi="HelveticaNeue" w:cs="HelveticaNeue"/>
@@ -197,12 +255,20 @@
           <w:rFonts w:ascii="HelveticaNeue" w:hAnsi="HelveticaNeue" w:cs="HelveticaNeue"/>
           <w:lang w:val="es-CO"/>
         </w:rPr>
-        <w:t xml:space="preserve"> Permite la carga de uno de los comics del personaje asociado.</w:t>
-      </w:r>
-    </w:p>
-    <w:p>
-      <w:pPr>
-        <w:pStyle w:val="Prrafodelista"/>
+        <w:t xml:space="preserve"> Permite</w:t>
+      </w:r>
+      <w:proofErr w:type="gramEnd"/>
+      <w:r>
+        <w:rPr>
+          <w:rFonts w:ascii="HelveticaNeue" w:hAnsi="HelveticaNeue" w:cs="HelveticaNeue"/>
+          <w:lang w:val="es-CO"/>
+        </w:rPr>
+        <w:t xml:space="preserve"> la carga de uno de los comics del personaje asociado.</w:t>
+      </w:r>
+    </w:p>
+    <w:p>
+      <w:pPr>
+        <w:pStyle w:val="ListParagraph"/>
         <w:numPr>
           <w:ilvl w:val="0"/>
           <w:numId w:val="4"/>
@@ -213,6 +279,7 @@
           <w:lang w:val="es-CO"/>
         </w:rPr>
       </w:pPr>
+      <w:proofErr w:type="spellStart"/>
       <w:r>
         <w:rPr>
           <w:rFonts w:ascii="HelveticaNeue" w:hAnsi="HelveticaNeue" w:cs="HelveticaNeue"/>
@@ -221,6 +288,8 @@
         </w:rPr>
         <w:t>Favourites</w:t>
       </w:r>
+      <w:proofErr w:type="spellEnd"/>
+      <w:proofErr w:type="gramStart"/>
       <w:r>
         <w:rPr>
           <w:rFonts w:ascii="HelveticaNeue" w:hAnsi="HelveticaNeue" w:cs="HelveticaNeue"/>
@@ -234,21 +303,45 @@
           <w:rFonts w:ascii="HelveticaNeue" w:hAnsi="HelveticaNeue" w:cs="HelveticaNeue"/>
           <w:lang w:val="es-CO"/>
         </w:rPr>
-        <w:t>Permite la carga del comic en la seccion de favoritos.</w:t>
-      </w:r>
-    </w:p>
-    <w:p>
-      <w:pPr>
-        <w:rPr>
-          <w:rFonts w:ascii="HelveticaNeue" w:hAnsi="HelveticaNeue" w:cs="HelveticaNeue"/>
-          <w:b/>
-          <w:lang w:val="es-CO"/>
-        </w:rPr>
-      </w:pPr>
-    </w:p>
-    <w:p>
-      <w:pPr>
-        <w:pStyle w:val="Prrafodelista"/>
+        <w:t>Permite</w:t>
+      </w:r>
+      <w:proofErr w:type="gramEnd"/>
+      <w:r>
+        <w:rPr>
+          <w:rFonts w:ascii="HelveticaNeue" w:hAnsi="HelveticaNeue" w:cs="HelveticaNeue"/>
+          <w:lang w:val="es-CO"/>
+        </w:rPr>
+        <w:t xml:space="preserve"> la carga del comic en la </w:t>
+      </w:r>
+      <w:proofErr w:type="spellStart"/>
+      <w:r>
+        <w:rPr>
+          <w:rFonts w:ascii="HelveticaNeue" w:hAnsi="HelveticaNeue" w:cs="HelveticaNeue"/>
+          <w:lang w:val="es-CO"/>
+        </w:rPr>
+        <w:t>seccion</w:t>
+      </w:r>
+      <w:proofErr w:type="spellEnd"/>
+      <w:r>
+        <w:rPr>
+          <w:rFonts w:ascii="HelveticaNeue" w:hAnsi="HelveticaNeue" w:cs="HelveticaNeue"/>
+          <w:lang w:val="es-CO"/>
+        </w:rPr>
+        <w:t xml:space="preserve"> de favoritos.</w:t>
+      </w:r>
+    </w:p>
+    <w:p>
+      <w:pPr>
+        <w:rPr>
+          <w:rFonts w:ascii="HelveticaNeue" w:hAnsi="HelveticaNeue" w:cs="HelveticaNeue"/>
+          <w:b/>
+          <w:lang w:val="es-CO"/>
+        </w:rPr>
+      </w:pPr>
+    </w:p>
+    <w:p>
+      <w:pPr>
+        <w:pStyle w:val="ListParagraph"/>
         <w:numPr>
           <w:ilvl w:val="0"/>
           <w:numId w:val="2"/>
@@ -279,7 +372,7 @@
     </w:p>
     <w:p>
       <w:pPr>
-        <w:pStyle w:val="Prrafodelista"/>
+        <w:pStyle w:val="ListParagraph"/>
         <w:numPr>
           <w:ilvl w:val="0"/>
           <w:numId w:val="3"/>
@@ -319,7 +412,39 @@
           <w:rFonts w:ascii="HelveticaNeue" w:hAnsi="HelveticaNeue" w:cs="HelveticaNeue"/>
           <w:lang w:val="es-CO"/>
         </w:rPr>
-        <w:t>La carga inicial se realiza a traves de la funcion:</w:t>
+        <w:t xml:space="preserve">La carga inicial se realiza a </w:t>
+      </w:r>
+      <w:proofErr w:type="spellStart"/>
+      <w:r>
+        <w:rPr>
+          <w:rFonts w:ascii="HelveticaNeue" w:hAnsi="HelveticaNeue" w:cs="HelveticaNeue"/>
+          <w:lang w:val="es-CO"/>
+        </w:rPr>
+        <w:t>traves</w:t>
+      </w:r>
+      <w:proofErr w:type="spellEnd"/>
+      <w:r>
+        <w:rPr>
+          <w:rFonts w:ascii="HelveticaNeue" w:hAnsi="HelveticaNeue" w:cs="HelveticaNeue"/>
+          <w:lang w:val="es-CO"/>
+        </w:rPr>
+        <w:t xml:space="preserve"> de la </w:t>
+      </w:r>
+      <w:proofErr w:type="spellStart"/>
+      <w:r>
+        <w:rPr>
+          <w:rFonts w:ascii="HelveticaNeue" w:hAnsi="HelveticaNeue" w:cs="HelveticaNeue"/>
+          <w:lang w:val="es-CO"/>
+        </w:rPr>
+        <w:t>funcion</w:t>
+      </w:r>
+      <w:proofErr w:type="spellEnd"/>
+      <w:r>
+        <w:rPr>
+          <w:rFonts w:ascii="HelveticaNeue" w:hAnsi="HelveticaNeue" w:cs="HelveticaNeue"/>
+          <w:lang w:val="es-CO"/>
+        </w:rPr>
+        <w:t>:</w:t>
       </w:r>
     </w:p>
     <w:p>
@@ -333,7 +458,7 @@
         <w:rPr>
           <w:rFonts w:ascii="HelveticaNeue" w:hAnsi="HelveticaNeue" w:cs="HelveticaNeue"/>
           <w:noProof/>
-          <w:lang w:val="es-ES_tradnl" w:eastAsia="es-ES_tradnl"/>
+          <w:lang w:val="es-CO" w:eastAsia="es-CO"/>
         </w:rPr>
         <w:drawing>
           <wp:inline distT="0" distB="0" distL="0" distR="0" wp14:anchorId="71091001" wp14:editId="03B7F61F">
@@ -398,7 +523,73 @@
           <w:rFonts w:ascii="HelveticaNeue" w:hAnsi="HelveticaNeue" w:cs="HelveticaNeue"/>
           <w:lang w:val="es-CO"/>
         </w:rPr>
-        <w:t>Esta a su vez entra a la funcion search en la cual se le pasa un parametro con el fin de saber si debe traer todos los personajes o uno en especifico.</w:t>
+        <w:t xml:space="preserve">Esta a su vez entra a la </w:t>
+      </w:r>
+      <w:proofErr w:type="spellStart"/>
+      <w:r>
+        <w:rPr>
+          <w:rFonts w:ascii="HelveticaNeue" w:hAnsi="HelveticaNeue" w:cs="HelveticaNeue"/>
+          <w:lang w:val="es-CO"/>
+        </w:rPr>
+        <w:t>funcion</w:t>
+      </w:r>
+      <w:proofErr w:type="spellEnd"/>
+      <w:r>
+        <w:rPr>
+          <w:rFonts w:ascii="HelveticaNeue" w:hAnsi="HelveticaNeue" w:cs="HelveticaNeue"/>
+          <w:lang w:val="es-CO"/>
+        </w:rPr>
+        <w:t xml:space="preserve"> </w:t>
+      </w:r>
+      <w:proofErr w:type="spellStart"/>
+      <w:r>
+        <w:rPr>
+          <w:rFonts w:ascii="HelveticaNeue" w:hAnsi="HelveticaNeue" w:cs="HelveticaNeue"/>
+          <w:lang w:val="es-CO"/>
+        </w:rPr>
+        <w:t>search</w:t>
+      </w:r>
+      <w:proofErr w:type="spellEnd"/>
+      <w:r>
+        <w:rPr>
+          <w:rFonts w:ascii="HelveticaNeue" w:hAnsi="HelveticaNeue" w:cs="HelveticaNeue"/>
+          <w:lang w:val="es-CO"/>
+        </w:rPr>
+        <w:t xml:space="preserve"> en la cual se le pasa un </w:t>
+      </w:r>
+      <w:proofErr w:type="spellStart"/>
+      <w:r>
+        <w:rPr>
+          <w:rFonts w:ascii="HelveticaNeue" w:hAnsi="HelveticaNeue" w:cs="HelveticaNeue"/>
+          <w:lang w:val="es-CO"/>
+        </w:rPr>
+        <w:t>parametro</w:t>
+      </w:r>
+      <w:proofErr w:type="spellEnd"/>
+      <w:r>
+        <w:rPr>
+          <w:rFonts w:ascii="HelveticaNeue" w:hAnsi="HelveticaNeue" w:cs="HelveticaNeue"/>
+          <w:lang w:val="es-CO"/>
+        </w:rPr>
+        <w:t xml:space="preserve"> con el fin de saber si debe traer todos los personajes o uno en </w:t>
+      </w:r>
+      <w:proofErr w:type="spellStart"/>
+      <w:proofErr w:type="gramStart"/>
+      <w:r>
+        <w:rPr>
+          <w:rFonts w:ascii="HelveticaNeue" w:hAnsi="HelveticaNeue" w:cs="HelveticaNeue"/>
+          <w:lang w:val="es-CO"/>
+        </w:rPr>
+        <w:t>especifico</w:t>
+      </w:r>
+      <w:proofErr w:type="spellEnd"/>
+      <w:proofErr w:type="gramEnd"/>
+      <w:r>
+        <w:rPr>
+          <w:rFonts w:ascii="HelveticaNeue" w:hAnsi="HelveticaNeue" w:cs="HelveticaNeue"/>
+          <w:lang w:val="es-CO"/>
+        </w:rPr>
+        <w:t>.</w:t>
       </w:r>
     </w:p>
     <w:p>
@@ -412,7 +603,7 @@
         <w:rPr>
           <w:rFonts w:ascii="HelveticaNeue" w:hAnsi="HelveticaNeue" w:cs="HelveticaNeue"/>
           <w:noProof/>
-          <w:lang w:val="es-ES_tradnl" w:eastAsia="es-ES_tradnl"/>
+          <w:lang w:val="es-CO" w:eastAsia="es-CO"/>
         </w:rPr>
         <w:drawing>
           <wp:inline distT="0" distB="0" distL="0" distR="0" wp14:anchorId="4369AB33" wp14:editId="47D9963F">
@@ -464,12 +655,39 @@
           <w:lang w:val="es-CO"/>
         </w:rPr>
       </w:pPr>
-      <w:r>
-        <w:rPr>
-          <w:rFonts w:ascii="HelveticaNeue" w:hAnsi="HelveticaNeue" w:cs="HelveticaNeue"/>
-          <w:lang w:val="es-CO"/>
-        </w:rPr>
-        <w:t>dependiedo el parametro consulta la información.</w:t>
+      <w:proofErr w:type="spellStart"/>
+      <w:proofErr w:type="gramStart"/>
+      <w:r>
+        <w:rPr>
+          <w:rFonts w:ascii="HelveticaNeue" w:hAnsi="HelveticaNeue" w:cs="HelveticaNeue"/>
+          <w:lang w:val="es-CO"/>
+        </w:rPr>
+        <w:t>dependiedo</w:t>
+      </w:r>
+      <w:proofErr w:type="spellEnd"/>
+      <w:proofErr w:type="gramEnd"/>
+      <w:r>
+        <w:rPr>
+          <w:rFonts w:ascii="HelveticaNeue" w:hAnsi="HelveticaNeue" w:cs="HelveticaNeue"/>
+          <w:lang w:val="es-CO"/>
+        </w:rPr>
+        <w:t xml:space="preserve"> el </w:t>
+      </w:r>
+      <w:proofErr w:type="spellStart"/>
+      <w:r>
+        <w:rPr>
+          <w:rFonts w:ascii="HelveticaNeue" w:hAnsi="HelveticaNeue" w:cs="HelveticaNeue"/>
+          <w:lang w:val="es-CO"/>
+        </w:rPr>
+        <w:t>parametro</w:t>
+      </w:r>
+      <w:proofErr w:type="spellEnd"/>
+      <w:r>
+        <w:rPr>
+          <w:rFonts w:ascii="HelveticaNeue" w:hAnsi="HelveticaNeue" w:cs="HelveticaNeue"/>
+          <w:lang w:val="es-CO"/>
+        </w:rPr>
+        <w:t xml:space="preserve"> consulta la información.</w:t>
       </w:r>
     </w:p>
     <w:p>
@@ -483,7 +701,7 @@
         <w:rPr>
           <w:rFonts w:ascii="HelveticaNeue" w:hAnsi="HelveticaNeue" w:cs="HelveticaNeue"/>
           <w:noProof/>
-          <w:lang w:val="es-ES_tradnl" w:eastAsia="es-ES_tradnl"/>
+          <w:lang w:val="es-CO" w:eastAsia="es-CO"/>
         </w:rPr>
         <w:lastRenderedPageBreak/>
         <w:drawing>
@@ -549,7 +767,39 @@
           <w:rFonts w:ascii="HelveticaNeue" w:hAnsi="HelveticaNeue" w:cs="HelveticaNeue"/>
           <w:lang w:val="es-CO"/>
         </w:rPr>
-        <w:t>Si se realiza busqueda por personaje carga la informacion del personaje solicitado</w:t>
+        <w:t xml:space="preserve">Si se realiza </w:t>
+      </w:r>
+      <w:proofErr w:type="spellStart"/>
+      <w:r>
+        <w:rPr>
+          <w:rFonts w:ascii="HelveticaNeue" w:hAnsi="HelveticaNeue" w:cs="HelveticaNeue"/>
+          <w:lang w:val="es-CO"/>
+        </w:rPr>
+        <w:t>busqueda</w:t>
+      </w:r>
+      <w:proofErr w:type="spellEnd"/>
+      <w:r>
+        <w:rPr>
+          <w:rFonts w:ascii="HelveticaNeue" w:hAnsi="HelveticaNeue" w:cs="HelveticaNeue"/>
+          <w:lang w:val="es-CO"/>
+        </w:rPr>
+        <w:t xml:space="preserve"> por personaje carga la </w:t>
+      </w:r>
+      <w:proofErr w:type="spellStart"/>
+      <w:r>
+        <w:rPr>
+          <w:rFonts w:ascii="HelveticaNeue" w:hAnsi="HelveticaNeue" w:cs="HelveticaNeue"/>
+          <w:lang w:val="es-CO"/>
+        </w:rPr>
+        <w:t>informacion</w:t>
+      </w:r>
+      <w:proofErr w:type="spellEnd"/>
+      <w:r>
+        <w:rPr>
+          <w:rFonts w:ascii="HelveticaNeue" w:hAnsi="HelveticaNeue" w:cs="HelveticaNeue"/>
+          <w:lang w:val="es-CO"/>
+        </w:rPr>
+        <w:t xml:space="preserve"> del personaje solicitado</w:t>
       </w:r>
     </w:p>
     <w:p>
@@ -571,7 +821,7 @@
         <w:rPr>
           <w:rFonts w:ascii="HelveticaNeue" w:hAnsi="HelveticaNeue" w:cs="HelveticaNeue"/>
           <w:noProof/>
-          <w:lang w:val="es-ES_tradnl" w:eastAsia="es-ES_tradnl"/>
+          <w:lang w:val="es-CO" w:eastAsia="es-CO"/>
         </w:rPr>
         <w:lastRenderedPageBreak/>
         <w:drawing>
@@ -629,12 +879,28 @@
           <w:rFonts w:ascii="HelveticaNeue" w:hAnsi="HelveticaNeue" w:cs="HelveticaNeue"/>
           <w:lang w:val="es-CO"/>
         </w:rPr>
-        <w:t xml:space="preserve"> al borrar el nombre del personaje y dar clic en la lupa cargara los personajes nuevamente.</w:t>
-      </w:r>
-    </w:p>
-    <w:p>
-      <w:pPr>
-        <w:pStyle w:val="Prrafodelista"/>
+        <w:t xml:space="preserve"> </w:t>
+      </w:r>
+      <w:proofErr w:type="gramStart"/>
+      <w:r>
+        <w:rPr>
+          <w:rFonts w:ascii="HelveticaNeue" w:hAnsi="HelveticaNeue" w:cs="HelveticaNeue"/>
+          <w:lang w:val="es-CO"/>
+        </w:rPr>
+        <w:t>al</w:t>
+      </w:r>
+      <w:proofErr w:type="gramEnd"/>
+      <w:r>
+        <w:rPr>
+          <w:rFonts w:ascii="HelveticaNeue" w:hAnsi="HelveticaNeue" w:cs="HelveticaNeue"/>
+          <w:lang w:val="es-CO"/>
+        </w:rPr>
+        <w:t xml:space="preserve"> borrar el nombre del personaje y dar clic en la lupa cargara los personajes nuevamente.</w:t>
+      </w:r>
+    </w:p>
+    <w:p>
+      <w:pPr>
+        <w:pStyle w:val="ListParagraph"/>
         <w:numPr>
           <w:ilvl w:val="0"/>
           <w:numId w:val="3"/>
@@ -666,7 +932,39 @@
           <w:rFonts w:ascii="HelveticaNeue" w:hAnsi="HelveticaNeue" w:cs="HelveticaNeue"/>
           <w:lang w:val="es-CO"/>
         </w:rPr>
-        <w:t>Se implemento para que pagine hasta la opcion de 50 resultados de la consulta.</w:t>
+        <w:t xml:space="preserve">Se </w:t>
+      </w:r>
+      <w:proofErr w:type="spellStart"/>
+      <w:r>
+        <w:rPr>
+          <w:rFonts w:ascii="HelveticaNeue" w:hAnsi="HelveticaNeue" w:cs="HelveticaNeue"/>
+          <w:lang w:val="es-CO"/>
+        </w:rPr>
+        <w:t>implemento</w:t>
+      </w:r>
+      <w:proofErr w:type="spellEnd"/>
+      <w:r>
+        <w:rPr>
+          <w:rFonts w:ascii="HelveticaNeue" w:hAnsi="HelveticaNeue" w:cs="HelveticaNeue"/>
+          <w:lang w:val="es-CO"/>
+        </w:rPr>
+        <w:t xml:space="preserve"> para que pagine hasta la </w:t>
+      </w:r>
+      <w:proofErr w:type="spellStart"/>
+      <w:r>
+        <w:rPr>
+          <w:rFonts w:ascii="HelveticaNeue" w:hAnsi="HelveticaNeue" w:cs="HelveticaNeue"/>
+          <w:lang w:val="es-CO"/>
+        </w:rPr>
+        <w:t>opcion</w:t>
+      </w:r>
+      <w:proofErr w:type="spellEnd"/>
+      <w:r>
+        <w:rPr>
+          <w:rFonts w:ascii="HelveticaNeue" w:hAnsi="HelveticaNeue" w:cs="HelveticaNeue"/>
+          <w:lang w:val="es-CO"/>
+        </w:rPr>
+        <w:t xml:space="preserve"> de 50 resultados de la consulta.</w:t>
       </w:r>
     </w:p>
     <w:p>
@@ -688,7 +986,7 @@
         <w:rPr>
           <w:rFonts w:ascii="HelveticaNeue" w:hAnsi="HelveticaNeue" w:cs="HelveticaNeue"/>
           <w:noProof/>
-          <w:lang w:val="es-ES_tradnl" w:eastAsia="es-ES_tradnl"/>
+          <w:lang w:val="es-CO" w:eastAsia="es-CO"/>
         </w:rPr>
         <w:lastRenderedPageBreak/>
         <w:drawing>
@@ -744,7 +1042,7 @@
     </w:p>
     <w:p>
       <w:pPr>
-        <w:pStyle w:val="Prrafodelista"/>
+        <w:pStyle w:val="ListParagraph"/>
         <w:numPr>
           <w:ilvl w:val="0"/>
           <w:numId w:val="3"/>
@@ -800,7 +1098,39 @@
           <w:rFonts w:ascii="HelveticaNeue" w:hAnsi="HelveticaNeue" w:cs="HelveticaNeue"/>
           <w:lang w:val="es-CO"/>
         </w:rPr>
-        <w:t>En esta opcion se consumio la ruta:</w:t>
+        <w:t xml:space="preserve">En esta </w:t>
+      </w:r>
+      <w:proofErr w:type="spellStart"/>
+      <w:r>
+        <w:rPr>
+          <w:rFonts w:ascii="HelveticaNeue" w:hAnsi="HelveticaNeue" w:cs="HelveticaNeue"/>
+          <w:lang w:val="es-CO"/>
+        </w:rPr>
+        <w:t>opcion</w:t>
+      </w:r>
+      <w:proofErr w:type="spellEnd"/>
+      <w:r>
+        <w:rPr>
+          <w:rFonts w:ascii="HelveticaNeue" w:hAnsi="HelveticaNeue" w:cs="HelveticaNeue"/>
+          <w:lang w:val="es-CO"/>
+        </w:rPr>
+        <w:t xml:space="preserve"> se </w:t>
+      </w:r>
+      <w:proofErr w:type="spellStart"/>
+      <w:r>
+        <w:rPr>
+          <w:rFonts w:ascii="HelveticaNeue" w:hAnsi="HelveticaNeue" w:cs="HelveticaNeue"/>
+          <w:lang w:val="es-CO"/>
+        </w:rPr>
+        <w:t>consumio</w:t>
+      </w:r>
+      <w:proofErr w:type="spellEnd"/>
+      <w:r>
+        <w:rPr>
+          <w:rFonts w:ascii="HelveticaNeue" w:hAnsi="HelveticaNeue" w:cs="HelveticaNeue"/>
+          <w:lang w:val="es-CO"/>
+        </w:rPr>
+        <w:t xml:space="preserve"> la ruta:</w:t>
       </w:r>
     </w:p>
     <w:p>
@@ -814,7 +1144,7 @@
         <w:rPr>
           <w:rFonts w:ascii="HelveticaNeue" w:hAnsi="HelveticaNeue" w:cs="HelveticaNeue"/>
           <w:noProof/>
-          <w:lang w:val="es-ES_tradnl" w:eastAsia="es-ES_tradnl"/>
+          <w:lang w:val="es-CO" w:eastAsia="es-CO"/>
         </w:rPr>
         <w:drawing>
           <wp:inline distT="0" distB="0" distL="0" distR="0" wp14:anchorId="4124DB72" wp14:editId="3E037D34">
@@ -866,12 +1196,37 @@
           <w:lang w:val="es-CO"/>
         </w:rPr>
       </w:pPr>
-      <w:r>
-        <w:rPr>
-          <w:rFonts w:ascii="HelveticaNeue" w:hAnsi="HelveticaNeue" w:cs="HelveticaNeue"/>
-          <w:lang w:val="es-CO"/>
-        </w:rPr>
-        <w:t>donde se trae la informacion del primer comic que encuentra.</w:t>
+      <w:proofErr w:type="gramStart"/>
+      <w:r>
+        <w:rPr>
+          <w:rFonts w:ascii="HelveticaNeue" w:hAnsi="HelveticaNeue" w:cs="HelveticaNeue"/>
+          <w:lang w:val="es-CO"/>
+        </w:rPr>
+        <w:t>donde</w:t>
+      </w:r>
+      <w:proofErr w:type="gramEnd"/>
+      <w:r>
+        <w:rPr>
+          <w:rFonts w:ascii="HelveticaNeue" w:hAnsi="HelveticaNeue" w:cs="HelveticaNeue"/>
+          <w:lang w:val="es-CO"/>
+        </w:rPr>
+        <w:t xml:space="preserve"> se trae la </w:t>
+      </w:r>
+      <w:proofErr w:type="spellStart"/>
+      <w:r>
+        <w:rPr>
+          <w:rFonts w:ascii="HelveticaNeue" w:hAnsi="HelveticaNeue" w:cs="HelveticaNeue"/>
+          <w:lang w:val="es-CO"/>
+        </w:rPr>
+        <w:t>informacion</w:t>
+      </w:r>
+      <w:proofErr w:type="spellEnd"/>
+      <w:r>
+        <w:rPr>
+          <w:rFonts w:ascii="HelveticaNeue" w:hAnsi="HelveticaNeue" w:cs="HelveticaNeue"/>
+          <w:lang w:val="es-CO"/>
+        </w:rPr>
+        <w:t xml:space="preserve"> del primer comic que encuentra.</w:t>
       </w:r>
     </w:p>
     <w:p>
@@ -885,7 +1240,7 @@
         <w:rPr>
           <w:rFonts w:ascii="HelveticaNeue" w:hAnsi="HelveticaNeue" w:cs="HelveticaNeue"/>
           <w:noProof/>
-          <w:lang w:val="es-ES_tradnl" w:eastAsia="es-ES_tradnl"/>
+          <w:lang w:val="es-CO" w:eastAsia="es-CO"/>
         </w:rPr>
         <w:lastRenderedPageBreak/>
         <w:drawing>
@@ -942,7 +1297,7 @@
     </w:p>
     <w:p>
       <w:pPr>
-        <w:pStyle w:val="Prrafodelista"/>
+        <w:pStyle w:val="ListParagraph"/>
         <w:numPr>
           <w:ilvl w:val="0"/>
           <w:numId w:val="3"/>
@@ -964,31 +1319,88 @@
     </w:p>
     <w:p>
       <w:pPr>
-        <w:rPr>
-          <w:rFonts w:ascii="HelveticaNeue" w:hAnsi="HelveticaNeue" w:cs="HelveticaNeue"/>
-          <w:lang w:val="es-CO"/>
-        </w:rPr>
-      </w:pPr>
-      <w:r>
-        <w:rPr>
-          <w:rFonts w:ascii="HelveticaNeue" w:hAnsi="HelveticaNeue" w:cs="HelveticaNeue"/>
-          <w:lang w:val="es-CO"/>
-        </w:rPr>
-        <w:t xml:space="preserve">Solo se implemento la carga inicial, falta la carga cuando se selecciona utilizando </w:t>
-      </w:r>
-      <w:r>
-        <w:rPr>
-          <w:rFonts w:ascii="HelveticaNeue" w:hAnsi="HelveticaNeue" w:cs="HelveticaNeue"/>
-          <w:lang w:val="es-CO"/>
-        </w:rPr>
-        <w:t>localStorage</w:t>
-      </w:r>
-      <w:r>
-        <w:rPr>
-          <w:rFonts w:ascii="HelveticaNeue" w:hAnsi="HelveticaNeue" w:cs="HelveticaNeue"/>
-          <w:lang w:val="es-CO"/>
-        </w:rPr>
-        <w:t>.</w:t>
+        <w:pStyle w:val="ListParagraph"/>
+        <w:ind w:left="1080"/>
+        <w:rPr>
+          <w:rFonts w:ascii="HelveticaNeue" w:hAnsi="HelveticaNeue" w:cs="HelveticaNeue"/>
+          <w:b/>
+          <w:lang w:val="es-CO"/>
+        </w:rPr>
+      </w:pPr>
+    </w:p>
+    <w:p>
+      <w:pPr>
+        <w:pStyle w:val="ListParagraph"/>
+        <w:ind w:left="1080"/>
+        <w:rPr>
+          <w:rFonts w:ascii="HelveticaNeue" w:hAnsi="HelveticaNeue" w:cs="HelveticaNeue"/>
+          <w:lang w:val="es-CO"/>
+        </w:rPr>
+      </w:pPr>
+      <w:r>
+        <w:rPr>
+          <w:rFonts w:ascii="HelveticaNeue" w:hAnsi="HelveticaNeue" w:cs="HelveticaNeue"/>
+          <w:lang w:val="es-CO"/>
+        </w:rPr>
+        <w:t xml:space="preserve">Se </w:t>
+      </w:r>
+      <w:r>
+        <w:rPr>
+          <w:rFonts w:ascii="HelveticaNeue" w:hAnsi="HelveticaNeue" w:cs="HelveticaNeue"/>
+          <w:lang w:val="es-CO"/>
+        </w:rPr>
+        <w:t>realizó</w:t>
+      </w:r>
+      <w:r>
+        <w:rPr>
+          <w:rFonts w:ascii="HelveticaNeue" w:hAnsi="HelveticaNeue" w:cs="HelveticaNeue"/>
+          <w:lang w:val="es-CO"/>
+        </w:rPr>
+        <w:t xml:space="preserve"> cargando 3 por defecto, luego se </w:t>
+      </w:r>
+      <w:r>
+        <w:rPr>
+          <w:rFonts w:ascii="HelveticaNeue" w:hAnsi="HelveticaNeue" w:cs="HelveticaNeue"/>
+          <w:lang w:val="es-CO"/>
+        </w:rPr>
+        <w:t>modificó</w:t>
+      </w:r>
+      <w:r>
+        <w:rPr>
+          <w:rFonts w:ascii="HelveticaNeue" w:hAnsi="HelveticaNeue" w:cs="HelveticaNeue"/>
+          <w:lang w:val="es-CO"/>
+        </w:rPr>
+        <w:t xml:space="preserve"> implementando </w:t>
+      </w:r>
+      <w:proofErr w:type="spellStart"/>
+      <w:r>
+        <w:rPr>
+          <w:rFonts w:ascii="HelveticaNeue" w:hAnsi="HelveticaNeue" w:cs="HelveticaNeue"/>
+          <w:lang w:val="es-CO"/>
+        </w:rPr>
+        <w:t>localstorage</w:t>
+      </w:r>
+      <w:proofErr w:type="spellEnd"/>
+      <w:r>
+        <w:rPr>
+          <w:rFonts w:ascii="HelveticaNeue" w:hAnsi="HelveticaNeue" w:cs="HelveticaNeue"/>
+          <w:lang w:val="es-CO"/>
+        </w:rPr>
+        <w:t xml:space="preserve">, </w:t>
+      </w:r>
+      <w:r>
+        <w:rPr>
+          <w:rFonts w:ascii="HelveticaNeue" w:hAnsi="HelveticaNeue" w:cs="HelveticaNeue"/>
+          <w:lang w:val="es-CO"/>
+        </w:rPr>
+        <w:t>está</w:t>
+      </w:r>
+      <w:r>
+        <w:rPr>
+          <w:rFonts w:ascii="HelveticaNeue" w:hAnsi="HelveticaNeue" w:cs="HelveticaNeue"/>
+          <w:lang w:val="es-CO"/>
+        </w:rPr>
+        <w:t xml:space="preserve"> pendiente validaciones.</w:t>
       </w:r>
       <w:bookmarkStart w:id="0" w:name="_GoBack"/>
       <w:bookmarkEnd w:id="0"/>
@@ -1001,36 +1413,150 @@
           <w:lang w:val="es-CO"/>
         </w:rPr>
       </w:pPr>
-    </w:p>
-    <w:p>
-      <w:pPr>
-        <w:rPr>
-          <w:rFonts w:ascii="HelveticaNeue" w:hAnsi="HelveticaNeue" w:cs="HelveticaNeue"/>
-          <w:b/>
-          <w:lang w:val="es-CO"/>
-        </w:rPr>
-      </w:pPr>
-    </w:p>
-    <w:p>
-      <w:pPr>
-        <w:rPr>
-          <w:rFonts w:ascii="HelveticaNeue" w:hAnsi="HelveticaNeue" w:cs="HelveticaNeue"/>
-          <w:b/>
-          <w:lang w:val="es-CO"/>
-        </w:rPr>
-      </w:pPr>
-      <w:r>
-        <w:rPr>
-          <w:rFonts w:ascii="HelveticaNeue" w:hAnsi="HelveticaNeue" w:cs="HelveticaNeue"/>
-          <w:b/>
-          <w:lang w:val="es-CO"/>
-        </w:rPr>
-        <w:t>4. Code Refactoring</w:t>
-      </w:r>
-    </w:p>
-    <w:p>
-      <w:pPr>
-        <w:pStyle w:val="Prrafodelista"/>
+      <w:r>
+        <w:rPr>
+          <w:rFonts w:ascii="HelveticaNeue" w:hAnsi="HelveticaNeue" w:cs="HelveticaNeue"/>
+          <w:b/>
+          <w:noProof/>
+          <w:lang w:val="es-CO" w:eastAsia="es-CO"/>
+        </w:rPr>
+        <w:lastRenderedPageBreak/>
+        <w:drawing>
+          <wp:inline distT="0" distB="0" distL="0" distR="0" wp14:anchorId="7D5C544D" wp14:editId="577DAE3D">
+            <wp:extent cx="3360711" cy="6904318"/>
+            <wp:effectExtent l="0" t="0" r="0" b="0"/>
+            <wp:docPr id="8" name="Picture 8"/>
+            <wp:cNvGraphicFramePr>
+              <a:graphicFrameLocks xmlns:a="http://schemas.openxmlformats.org/drawingml/2006/main" noChangeAspect="1"/>
+            </wp:cNvGraphicFramePr>
+            <a:graphic xmlns:a="http://schemas.openxmlformats.org/drawingml/2006/main">
+              <a:graphicData uri="http://schemas.openxmlformats.org/drawingml/2006/picture">
+                <pic:pic xmlns:pic="http://schemas.openxmlformats.org/drawingml/2006/picture">
+                  <pic:nvPicPr>
+                    <pic:cNvPr id="8" name="02C6848.tmp"/>
+                    <pic:cNvPicPr/>
+                  </pic:nvPicPr>
+                  <pic:blipFill>
+                    <a:blip r:embed="rId12">
+                      <a:extLst>
+                        <a:ext uri="{28A0092B-C50C-407E-A947-70E740481C1C}">
+                          <a14:useLocalDpi xmlns:a14="http://schemas.microsoft.com/office/drawing/2010/main" val="0"/>
+                        </a:ext>
+                      </a:extLst>
+                    </a:blip>
+                    <a:stretch>
+                      <a:fillRect/>
+                    </a:stretch>
+                  </pic:blipFill>
+                  <pic:spPr>
+                    <a:xfrm>
+                      <a:off x="0" y="0"/>
+                      <a:ext cx="3360711" cy="6904318"/>
+                    </a:xfrm>
+                    <a:prstGeom prst="rect">
+                      <a:avLst/>
+                    </a:prstGeom>
+                  </pic:spPr>
+                </pic:pic>
+              </a:graphicData>
+            </a:graphic>
+          </wp:inline>
+        </w:drawing>
+      </w:r>
+    </w:p>
+    <w:p>
+      <w:pPr>
+        <w:rPr>
+          <w:rFonts w:ascii="HelveticaNeue" w:hAnsi="HelveticaNeue" w:cs="HelveticaNeue"/>
+          <w:b/>
+          <w:lang w:val="es-CO"/>
+        </w:rPr>
+      </w:pPr>
+    </w:p>
+    <w:p>
+      <w:pPr>
+        <w:rPr>
+          <w:rFonts w:ascii="HelveticaNeue" w:hAnsi="HelveticaNeue" w:cs="HelveticaNeue"/>
+          <w:b/>
+          <w:lang w:val="es-CO"/>
+        </w:rPr>
+      </w:pPr>
+    </w:p>
+    <w:p>
+      <w:pPr>
+        <w:rPr>
+          <w:rFonts w:ascii="HelveticaNeue" w:hAnsi="HelveticaNeue" w:cs="HelveticaNeue"/>
+          <w:b/>
+          <w:lang w:val="es-CO"/>
+        </w:rPr>
+      </w:pPr>
+    </w:p>
+    <w:p>
+      <w:pPr>
+        <w:rPr>
+          <w:rFonts w:ascii="HelveticaNeue" w:hAnsi="HelveticaNeue" w:cs="HelveticaNeue"/>
+          <w:b/>
+          <w:lang w:val="es-CO"/>
+        </w:rPr>
+      </w:pPr>
+    </w:p>
+    <w:p>
+      <w:pPr>
+        <w:rPr>
+          <w:rFonts w:ascii="HelveticaNeue" w:hAnsi="HelveticaNeue" w:cs="HelveticaNeue"/>
+          <w:b/>
+          <w:lang w:val="es-CO"/>
+        </w:rPr>
+      </w:pPr>
+    </w:p>
+    <w:p>
+      <w:pPr>
+        <w:rPr>
+          <w:rFonts w:ascii="HelveticaNeue" w:hAnsi="HelveticaNeue" w:cs="HelveticaNeue"/>
+          <w:b/>
+          <w:lang w:val="es-CO"/>
+        </w:rPr>
+      </w:pPr>
+      <w:r>
+        <w:rPr>
+          <w:rFonts w:ascii="HelveticaNeue" w:hAnsi="HelveticaNeue" w:cs="HelveticaNeue"/>
+          <w:b/>
+          <w:lang w:val="es-CO"/>
+        </w:rPr>
+        <w:t xml:space="preserve">4. </w:t>
+      </w:r>
+      <w:proofErr w:type="spellStart"/>
+      <w:r>
+        <w:rPr>
+          <w:rFonts w:ascii="HelveticaNeue" w:hAnsi="HelveticaNeue" w:cs="HelveticaNeue"/>
+          <w:b/>
+          <w:lang w:val="es-CO"/>
+        </w:rPr>
+        <w:t>Code</w:t>
+      </w:r>
+      <w:proofErr w:type="spellEnd"/>
+      <w:r>
+        <w:rPr>
+          <w:rFonts w:ascii="HelveticaNeue" w:hAnsi="HelveticaNeue" w:cs="HelveticaNeue"/>
+          <w:b/>
+          <w:lang w:val="es-CO"/>
+        </w:rPr>
+        <w:t xml:space="preserve"> </w:t>
+      </w:r>
+      <w:proofErr w:type="spellStart"/>
+      <w:r>
+        <w:rPr>
+          <w:rFonts w:ascii="HelveticaNeue" w:hAnsi="HelveticaNeue" w:cs="HelveticaNeue"/>
+          <w:b/>
+          <w:lang w:val="es-CO"/>
+        </w:rPr>
+        <w:t>Refactoring</w:t>
+      </w:r>
+      <w:proofErr w:type="spellEnd"/>
+    </w:p>
+    <w:p>
+      <w:pPr>
+        <w:pStyle w:val="ListParagraph"/>
         <w:numPr>
           <w:ilvl w:val="0"/>
           <w:numId w:val="1"/>
@@ -1052,7 +1578,7 @@
     </w:p>
     <w:p>
       <w:pPr>
-        <w:pStyle w:val="Prrafodelista"/>
+        <w:pStyle w:val="ListParagraph"/>
         <w:jc w:val="both"/>
       </w:pPr>
       <w:r>
@@ -1061,27 +1587,26 @@
     </w:p>
     <w:p>
       <w:pPr>
-        <w:pStyle w:val="Prrafodelista"/>
+        <w:pStyle w:val="ListParagraph"/>
         <w:jc w:val="both"/>
       </w:pPr>
       <w:r>
-        <w:lastRenderedPageBreak/>
         <w:t>-  sobre carga de métodos</w:t>
       </w:r>
     </w:p>
     <w:p>
       <w:pPr>
-        <w:pStyle w:val="Prrafodelista"/>
-        <w:rPr>
-          <w:rFonts w:ascii="HelveticaNeue" w:hAnsi="HelveticaNeue" w:cs="HelveticaNeue"/>
-          <w:b/>
-          <w:lang w:val="es-CO"/>
-        </w:rPr>
-      </w:pPr>
-    </w:p>
-    <w:p>
-      <w:pPr>
-        <w:pStyle w:val="Prrafodelista"/>
+        <w:pStyle w:val="ListParagraph"/>
+        <w:rPr>
+          <w:rFonts w:ascii="HelveticaNeue" w:hAnsi="HelveticaNeue" w:cs="HelveticaNeue"/>
+          <w:b/>
+          <w:lang w:val="es-CO"/>
+        </w:rPr>
+      </w:pPr>
+    </w:p>
+    <w:p>
+      <w:pPr>
+        <w:pStyle w:val="ListParagraph"/>
         <w:numPr>
           <w:ilvl w:val="0"/>
           <w:numId w:val="1"/>
@@ -1103,7 +1628,7 @@
     </w:p>
     <w:p>
       <w:pPr>
-        <w:pStyle w:val="Prrafodelista"/>
+        <w:pStyle w:val="ListParagraph"/>
         <w:jc w:val="both"/>
       </w:pPr>
       <w:r>
@@ -1112,7 +1637,7 @@
     </w:p>
     <w:p>
       <w:pPr>
-        <w:pStyle w:val="Prrafodelista"/>
+        <w:pStyle w:val="ListParagraph"/>
         <w:jc w:val="both"/>
       </w:pPr>
       <w:r>
@@ -1121,7 +1646,7 @@
     </w:p>
     <w:p>
       <w:pPr>
-        <w:pStyle w:val="Prrafodelista"/>
+        <w:pStyle w:val="ListParagraph"/>
         <w:jc w:val="both"/>
       </w:pPr>
       <w:r>
@@ -1130,7 +1655,7 @@
     </w:p>
     <w:p>
       <w:pPr>
-        <w:pStyle w:val="Prrafodelista"/>
+        <w:pStyle w:val="ListParagraph"/>
         <w:rPr>
           <w:rFonts w:ascii="HelveticaNeue" w:hAnsi="HelveticaNeue" w:cs="HelveticaNeue"/>
           <w:b/>
@@ -1173,7 +1698,43 @@
           <w:b/>
           <w:lang w:val="es-CO"/>
         </w:rPr>
-        <w:t>1. ¿En qué consiste el principio de responsabilidad única ? ¿Cual es su propósito?</w:t>
+        <w:t xml:space="preserve">1. ¿En qué consiste el principio de responsabilidad </w:t>
+      </w:r>
+      <w:proofErr w:type="gramStart"/>
+      <w:r>
+        <w:rPr>
+          <w:rFonts w:ascii="HelveticaNeue" w:hAnsi="HelveticaNeue" w:cs="HelveticaNeue"/>
+          <w:b/>
+          <w:lang w:val="es-CO"/>
+        </w:rPr>
+        <w:t>única ?</w:t>
+      </w:r>
+      <w:proofErr w:type="gramEnd"/>
+      <w:r>
+        <w:rPr>
+          <w:rFonts w:ascii="HelveticaNeue" w:hAnsi="HelveticaNeue" w:cs="HelveticaNeue"/>
+          <w:b/>
+          <w:lang w:val="es-CO"/>
+        </w:rPr>
+        <w:t xml:space="preserve"> ¿</w:t>
+      </w:r>
+      <w:proofErr w:type="spellStart"/>
+      <w:r>
+        <w:rPr>
+          <w:rFonts w:ascii="HelveticaNeue" w:hAnsi="HelveticaNeue" w:cs="HelveticaNeue"/>
+          <w:b/>
+          <w:lang w:val="es-CO"/>
+        </w:rPr>
+        <w:t>Cual</w:t>
+      </w:r>
+      <w:proofErr w:type="spellEnd"/>
+      <w:r>
+        <w:rPr>
+          <w:rFonts w:ascii="HelveticaNeue" w:hAnsi="HelveticaNeue" w:cs="HelveticaNeue"/>
+          <w:b/>
+          <w:lang w:val="es-CO"/>
+        </w:rPr>
+        <w:t xml:space="preserve"> es su propósito?</w:t>
       </w:r>
     </w:p>
     <w:p>
@@ -1219,7 +1780,15 @@
         <w:jc w:val="both"/>
       </w:pPr>
       <w:r>
-        <w:t xml:space="preserve">- Identación, comentarios indicando la funcionalidad de cada clase, en procesos colocar un try y catch con el fin de encontrar excepciones más fácilmente, nombre de las variables con camellcase, herencia de clases. </w:t>
+        <w:t xml:space="preserve">- Identación, comentarios indicando la funcionalidad de cada clase, en procesos colocar un try y catch con el fin de encontrar excepciones más fácilmente, nombre de las variables con </w:t>
+      </w:r>
+      <w:proofErr w:type="spellStart"/>
+      <w:r>
+        <w:t>camellcase</w:t>
+      </w:r>
+      <w:proofErr w:type="spellEnd"/>
+      <w:r>
+        <w:t xml:space="preserve">, herencia de clases. </w:t>
       </w:r>
     </w:p>
     <w:p>
@@ -1242,8 +1811,8 @@
 </file>
 
 <file path=word/numbering.xml><?xml version="1.0" encoding="utf-8"?>
-<w:numbering xmlns:wpc="http://schemas.microsoft.com/office/word/2010/wordprocessingCanvas" xmlns:mo="http://schemas.microsoft.com/office/mac/office/2008/main" xmlns:mc="http://schemas.openxmlformats.org/markup-compatibility/2006" xmlns:mv="urn:schemas-microsoft-com:mac:vml" xmlns:o="urn:schemas-microsoft-com:office:office" xmlns:r="http://schemas.openxmlformats.org/officeDocument/2006/relationships" xmlns:m="http://schemas.openxmlformats.org/officeDocument/2006/math" xmlns:v="urn:schemas-microsoft-com:vml" xmlns:wp14="http://schemas.microsoft.com/office/word/2010/wordprocessingDrawing" xmlns:wp="http://schemas.openxmlformats.org/drawingml/2006/wordprocessingDrawing" xmlns:w10="urn:schemas-microsoft-com:office:word" xmlns:w="http://schemas.openxmlformats.org/wordprocessingml/2006/main" xmlns:w14="http://schemas.microsoft.com/office/word/2010/wordml" xmlns:w15="http://schemas.microsoft.com/office/word/2012/wordml" xmlns:wpg="http://schemas.microsoft.com/office/word/2010/wordprocessingGroup" xmlns:wpi="http://schemas.microsoft.com/office/word/2010/wordprocessingInk" xmlns:wne="http://schemas.microsoft.com/office/word/2006/wordml" xmlns:wps="http://schemas.microsoft.com/office/word/2010/wordprocessingShape" mc:Ignorable="w14 w15 wp14">
-  <w:abstractNum w:abstractNumId="0">
+<w:numbering xmlns:wpc="http://schemas.microsoft.com/office/word/2010/wordprocessingCanvas" xmlns:mc="http://schemas.openxmlformats.org/markup-compatibility/2006" xmlns:o="urn:schemas-microsoft-com:office:office" xmlns:r="http://schemas.openxmlformats.org/officeDocument/2006/relationships" xmlns:m="http://schemas.openxmlformats.org/officeDocument/2006/math" xmlns:v="urn:schemas-microsoft-com:vml" xmlns:wp14="http://schemas.microsoft.com/office/word/2010/wordprocessingDrawing" xmlns:wp="http://schemas.openxmlformats.org/drawingml/2006/wordprocessingDrawing" xmlns:w10="urn:schemas-microsoft-com:office:word" xmlns:w="http://schemas.openxmlformats.org/wordprocessingml/2006/main" xmlns:w14="http://schemas.microsoft.com/office/word/2010/wordml" xmlns:w15="http://schemas.microsoft.com/office/word/2012/wordml" xmlns:wpg="http://schemas.microsoft.com/office/word/2010/wordprocessingGroup" xmlns:wpi="http://schemas.microsoft.com/office/word/2010/wordprocessingInk" xmlns:wne="http://schemas.microsoft.com/office/word/2006/wordml" xmlns:wps="http://schemas.microsoft.com/office/word/2010/wordprocessingShape" mc:Ignorable="w14 w15 wp14">
+  <w:abstractNum w:abstractNumId="0" w15:restartNumberingAfterBreak="0">
     <w:nsid w:val="001D17F8"/>
     <w:multiLevelType w:val="hybridMultilevel"/>
     <w:tmpl w:val="5C106490"/>
@@ -1356,7 +1925,7 @@
       </w:rPr>
     </w:lvl>
   </w:abstractNum>
-  <w:abstractNum w:abstractNumId="1">
+  <w:abstractNum w:abstractNumId="1" w15:restartNumberingAfterBreak="0">
     <w:nsid w:val="00D3543D"/>
     <w:multiLevelType w:val="hybridMultilevel"/>
     <w:tmpl w:val="D910E92A"/>
@@ -1469,7 +2038,7 @@
       </w:rPr>
     </w:lvl>
   </w:abstractNum>
-  <w:abstractNum w:abstractNumId="2">
+  <w:abstractNum w:abstractNumId="2" w15:restartNumberingAfterBreak="0">
     <w:nsid w:val="10B22D21"/>
     <w:multiLevelType w:val="hybridMultilevel"/>
     <w:tmpl w:val="5BB0D564"/>
@@ -1581,7 +2150,7 @@
       </w:rPr>
     </w:lvl>
   </w:abstractNum>
-  <w:abstractNum w:abstractNumId="3">
+  <w:abstractNum w:abstractNumId="3" w15:restartNumberingAfterBreak="0">
     <w:nsid w:val="3A0E6DA9"/>
     <w:multiLevelType w:val="hybridMultilevel"/>
     <w:tmpl w:val="794E436A"/>
@@ -1702,7 +2271,7 @@
       </w:pPr>
     </w:pPrDefault>
   </w:docDefaults>
-  <w:latentStyles w:defLockedState="0" w:defUIPriority="99" w:defSemiHidden="0" w:defUnhideWhenUsed="0" w:defQFormat="0" w:count="381">
+  <w:latentStyles w:defLockedState="0" w:defUIPriority="99" w:defSemiHidden="0" w:defUnhideWhenUsed="0" w:defQFormat="0" w:count="371">
     <w:lsdException w:name="Normal" w:uiPriority="0" w:qFormat="1"/>
     <w:lsdException w:name="heading 1" w:uiPriority="9" w:qFormat="1"/>
     <w:lsdException w:name="heading 2" w:semiHidden="1" w:uiPriority="9" w:unhideWhenUsed="1" w:qFormat="1"/>
@@ -1808,6 +2377,7 @@
     <w:lsdException w:name="HTML Sample" w:semiHidden="1" w:unhideWhenUsed="1"/>
     <w:lsdException w:name="HTML Typewriter" w:semiHidden="1" w:unhideWhenUsed="1"/>
     <w:lsdException w:name="HTML Variable" w:semiHidden="1" w:unhideWhenUsed="1"/>
+    <w:lsdException w:name="Normal Table" w:semiHidden="1" w:unhideWhenUsed="1"/>
     <w:lsdException w:name="annotation subject" w:semiHidden="1" w:unhideWhenUsed="1"/>
     <w:lsdException w:name="No List" w:semiHidden="1" w:unhideWhenUsed="1"/>
     <w:lsdException w:name="Outline List 1" w:semiHidden="1" w:unhideWhenUsed="1"/>
@@ -1854,8 +2424,10 @@
     <w:lsdException w:name="Table Subtle 2" w:semiHidden="1" w:unhideWhenUsed="1"/>
     <w:lsdException w:name="Table Web 1" w:semiHidden="1" w:unhideWhenUsed="1"/>
     <w:lsdException w:name="Table Web 2" w:semiHidden="1" w:unhideWhenUsed="1"/>
+    <w:lsdException w:name="Table Web 3" w:semiHidden="1" w:unhideWhenUsed="1"/>
     <w:lsdException w:name="Balloon Text" w:semiHidden="1" w:unhideWhenUsed="1"/>
     <w:lsdException w:name="Table Grid" w:uiPriority="39"/>
+    <w:lsdException w:name="Table Theme" w:semiHidden="1" w:unhideWhenUsed="1"/>
     <w:lsdException w:name="Placeholder Text" w:semiHidden="1"/>
     <w:lsdException w:name="No Spacing" w:uiPriority="1" w:qFormat="1"/>
     <w:lsdException w:name="Light Shading" w:uiPriority="60"/>
@@ -2071,7 +2643,6 @@
     <w:lsdException w:name="List Table 5 Dark Accent 6" w:uiPriority="50"/>
     <w:lsdException w:name="List Table 6 Colorful Accent 6" w:uiPriority="51"/>
     <w:lsdException w:name="List Table 7 Colorful Accent 6" w:uiPriority="52"/>
-    <w:lsdException w:name="Mention" w:semiHidden="1" w:unhideWhenUsed="1"/>
   </w:latentStyles>
   <w:style w:type="paragraph" w:default="1" w:styleId="Normal">
     <w:name w:val="Normal"/>
@@ -2080,13 +2651,13 @@
       <w:lang w:val="es-SV"/>
     </w:rPr>
   </w:style>
-  <w:style w:type="character" w:default="1" w:styleId="Fuentedeprrafopredeter">
+  <w:style w:type="character" w:default="1" w:styleId="DefaultParagraphFont">
     <w:name w:val="Default Paragraph Font"/>
     <w:uiPriority w:val="1"/>
     <w:semiHidden/>
     <w:unhideWhenUsed/>
   </w:style>
-  <w:style w:type="table" w:default="1" w:styleId="Tablanormal">
+  <w:style w:type="table" w:default="1" w:styleId="TableNormal">
     <w:name w:val="Normal Table"/>
     <w:uiPriority w:val="99"/>
     <w:semiHidden/>
@@ -2101,13 +2672,13 @@
       </w:tblCellMar>
     </w:tblPr>
   </w:style>
-  <w:style w:type="numbering" w:default="1" w:styleId="Sinlista">
+  <w:style w:type="numbering" w:default="1" w:styleId="NoList">
     <w:name w:val="No List"/>
     <w:uiPriority w:val="99"/>
     <w:semiHidden/>
     <w:unhideWhenUsed/>
   </w:style>
-  <w:style w:type="paragraph" w:styleId="Prrafodelista">
+  <w:style w:type="paragraph" w:styleId="ListParagraph">
     <w:name w:val="List Paragraph"/>
     <w:basedOn w:val="Normal"/>
     <w:uiPriority w:val="34"/>

</xml_diff>